<commit_message>
tarea 8 parte 2
</commit_message>
<xml_diff>
--- a/MetodosN/bimestre2/tarea08/[Tarea 08] Ejercicios Unidad 03-C mínimos cuadrados.docx
+++ b/MetodosN/bimestre2/tarea08/[Tarea 08] Ejercicios Unidad 03-C mínimos cuadrados.docx
@@ -967,14 +967,7 @@
               <w:rFonts w:ascii="Cambria Math" w:hAnsi="Cambria Math"/>
               <w:sz w:val="18"/>
             </w:rPr>
-            <m:t>SM=</m:t>
-          </m:r>
-          <m:r>
-            <w:rPr>
-              <w:rFonts w:ascii="Cambria Math" w:hAnsi="Cambria Math"/>
-              <w:sz w:val="18"/>
-            </w:rPr>
-            <m:t xml:space="preserve"> </m:t>
+            <m:t xml:space="preserve">SM= </m:t>
           </m:r>
           <m:nary>
             <m:naryPr>
@@ -1270,15 +1263,7 @@
             <w:sz w:val="16"/>
             <w:szCs w:val="20"/>
           </w:rPr>
-          <m:t>=Pendiente de la recta "M</m:t>
-        </m:r>
-        <m:r>
-          <w:rPr>
-            <w:rFonts w:ascii="Cambria Math" w:hAnsi="Cambria Math"/>
-            <w:sz w:val="16"/>
-            <w:szCs w:val="20"/>
-          </w:rPr>
-          <m:t>"</m:t>
+          <m:t>=Pendiente de la recta "M"</m:t>
         </m:r>
       </m:oMath>
       <w:r>
@@ -1291,15 +1276,568 @@
     </w:p>
     <w:p>
       <w:pPr>
+        <w:pStyle w:val="Prrafodelista"/>
         <w:tabs>
           <w:tab w:val="left" w:pos="821"/>
         </w:tabs>
         <w:spacing w:before="10"/>
-        <w:rPr>
+        <w:ind w:left="1080" w:firstLine="0"/>
+        <w:rPr>
+          <w:b/>
+          <w:bCs/>
+          <w:iCs/>
           <w:sz w:val="16"/>
           <w:szCs w:val="20"/>
         </w:rPr>
       </w:pPr>
+      <m:oMathPara>
+        <m:oMath>
+          <m:r>
+            <m:rPr>
+              <m:sty m:val="b"/>
+            </m:rPr>
+            <w:rPr>
+              <w:rFonts w:ascii="Cambria Math" w:hAnsi="Cambria Math"/>
+              <w:sz w:val="16"/>
+              <w:szCs w:val="20"/>
+            </w:rPr>
+            <m:t>Ecuaciones</m:t>
+          </m:r>
+        </m:oMath>
+      </m:oMathPara>
+    </w:p>
+    <w:p>
+      <w:pPr>
+        <w:pStyle w:val="Prrafodelista"/>
+        <w:tabs>
+          <w:tab w:val="left" w:pos="821"/>
+        </w:tabs>
+        <w:spacing w:before="10"/>
+        <w:ind w:left="1080" w:firstLine="0"/>
+        <w:rPr>
+          <w:sz w:val="18"/>
+        </w:rPr>
+      </w:pPr>
+      <m:oMathPara>
+        <m:oMath>
+          <m:nary>
+            <m:naryPr>
+              <m:chr m:val="∑"/>
+              <m:limLoc m:val="undOvr"/>
+              <m:ctrlPr>
+                <w:rPr>
+                  <w:rFonts w:ascii="Cambria Math" w:hAnsi="Cambria Math"/>
+                  <w:i/>
+                  <w:sz w:val="18"/>
+                </w:rPr>
+              </m:ctrlPr>
+            </m:naryPr>
+            <m:sub>
+              <m:r>
+                <w:rPr>
+                  <w:rFonts w:ascii="Cambria Math" w:hAnsi="Cambria Math"/>
+                  <w:sz w:val="18"/>
+                </w:rPr>
+                <m:t>i=1</m:t>
+              </m:r>
+            </m:sub>
+            <m:sup>
+              <m:r>
+                <w:rPr>
+                  <w:rFonts w:ascii="Cambria Math" w:hAnsi="Cambria Math"/>
+                  <w:sz w:val="18"/>
+                </w:rPr>
+                <m:t>n</m:t>
+              </m:r>
+            </m:sup>
+            <m:e>
+              <m:sSup>
+                <m:sSupPr>
+                  <m:ctrlPr>
+                    <w:rPr>
+                      <w:rFonts w:ascii="Cambria Math" w:hAnsi="Cambria Math"/>
+                      <w:i/>
+                      <w:sz w:val="18"/>
+                    </w:rPr>
+                  </m:ctrlPr>
+                </m:sSupPr>
+                <m:e>
+                  <m:d>
+                    <m:dPr>
+                      <m:ctrlPr>
+                        <w:rPr>
+                          <w:rFonts w:ascii="Cambria Math" w:hAnsi="Cambria Math"/>
+                          <w:i/>
+                          <w:sz w:val="18"/>
+                        </w:rPr>
+                      </m:ctrlPr>
+                    </m:dPr>
+                    <m:e>
+                      <m:sSub>
+                        <m:sSubPr>
+                          <m:ctrlPr>
+                            <w:rPr>
+                              <w:rFonts w:ascii="Cambria Math" w:hAnsi="Cambria Math"/>
+                              <w:i/>
+                              <w:sz w:val="18"/>
+                            </w:rPr>
+                          </m:ctrlPr>
+                        </m:sSubPr>
+                        <m:e>
+                          <m:r>
+                            <w:rPr>
+                              <w:rFonts w:ascii="Cambria Math" w:hAnsi="Cambria Math"/>
+                              <w:sz w:val="18"/>
+                            </w:rPr>
+                            <m:t>y</m:t>
+                          </m:r>
+                        </m:e>
+                        <m:sub>
+                          <m:r>
+                            <w:rPr>
+                              <w:rFonts w:ascii="Cambria Math" w:hAnsi="Cambria Math"/>
+                              <w:sz w:val="18"/>
+                            </w:rPr>
+                            <m:t>i</m:t>
+                          </m:r>
+                        </m:sub>
+                      </m:sSub>
+                      <m:r>
+                        <w:rPr>
+                          <w:rFonts w:ascii="Cambria Math" w:hAnsi="Cambria Math"/>
+                          <w:sz w:val="18"/>
+                        </w:rPr>
+                        <m:t>-</m:t>
+                      </m:r>
+                      <m:sSub>
+                        <m:sSubPr>
+                          <m:ctrlPr>
+                            <w:rPr>
+                              <w:rFonts w:ascii="Cambria Math" w:hAnsi="Cambria Math"/>
+                              <w:i/>
+                              <w:sz w:val="18"/>
+                            </w:rPr>
+                          </m:ctrlPr>
+                        </m:sSubPr>
+                        <m:e>
+                          <m:r>
+                            <w:rPr>
+                              <w:rFonts w:ascii="Cambria Math" w:hAnsi="Cambria Math"/>
+                              <w:sz w:val="18"/>
+                            </w:rPr>
+                            <m:t>B</m:t>
+                          </m:r>
+                        </m:e>
+                        <m:sub>
+                          <m:r>
+                            <w:rPr>
+                              <w:rFonts w:ascii="Cambria Math" w:hAnsi="Cambria Math"/>
+                              <w:sz w:val="18"/>
+                            </w:rPr>
+                            <m:t>0</m:t>
+                          </m:r>
+                        </m:sub>
+                      </m:sSub>
+                      <m:r>
+                        <w:rPr>
+                          <w:rFonts w:ascii="Cambria Math" w:hAnsi="Cambria Math"/>
+                          <w:sz w:val="18"/>
+                        </w:rPr>
+                        <m:t>-</m:t>
+                      </m:r>
+                      <m:r>
+                        <w:rPr>
+                          <w:rFonts w:ascii="Cambria Math" w:hAnsi="Cambria Math"/>
+                          <w:sz w:val="18"/>
+                        </w:rPr>
+                        <m:t>x</m:t>
+                      </m:r>
+                      <m:sSub>
+                        <m:sSubPr>
+                          <m:ctrlPr>
+                            <w:rPr>
+                              <w:rFonts w:ascii="Cambria Math" w:hAnsi="Cambria Math"/>
+                              <w:i/>
+                              <w:sz w:val="18"/>
+                            </w:rPr>
+                          </m:ctrlPr>
+                        </m:sSubPr>
+                        <m:e>
+                          <m:r>
+                            <w:rPr>
+                              <w:rFonts w:ascii="Cambria Math" w:hAnsi="Cambria Math"/>
+                              <w:sz w:val="18"/>
+                            </w:rPr>
+                            <m:t>B</m:t>
+                          </m:r>
+                        </m:e>
+                        <m:sub>
+                          <m:r>
+                            <w:rPr>
+                              <w:rFonts w:ascii="Cambria Math" w:hAnsi="Cambria Math"/>
+                              <w:sz w:val="18"/>
+                            </w:rPr>
+                            <m:t>1</m:t>
+                          </m:r>
+                        </m:sub>
+                      </m:sSub>
+                      <m:r>
+                        <w:rPr>
+                          <w:rFonts w:ascii="Cambria Math" w:hAnsi="Cambria Math"/>
+                          <w:sz w:val="18"/>
+                        </w:rPr>
+                        <m:t>)</m:t>
+                      </m:r>
+                    </m:e>
+                  </m:d>
+                </m:e>
+                <m:sup/>
+              </m:sSup>
+            </m:e>
+          </m:nary>
+          <m:r>
+            <w:rPr>
+              <w:rFonts w:ascii="Cambria Math" w:hAnsi="Cambria Math"/>
+              <w:sz w:val="18"/>
+            </w:rPr>
+            <m:t>=0</m:t>
+          </m:r>
+        </m:oMath>
+      </m:oMathPara>
+    </w:p>
+    <w:p>
+      <w:pPr>
+        <w:pStyle w:val="Prrafodelista"/>
+        <w:tabs>
+          <w:tab w:val="left" w:pos="821"/>
+        </w:tabs>
+        <w:spacing w:before="10"/>
+        <w:ind w:left="1080" w:firstLine="0"/>
+        <w:rPr>
+          <w:sz w:val="18"/>
+        </w:rPr>
+      </w:pPr>
+      <m:oMathPara>
+        <m:oMath>
+          <m:nary>
+            <m:naryPr>
+              <m:chr m:val="∑"/>
+              <m:limLoc m:val="undOvr"/>
+              <m:ctrlPr>
+                <w:rPr>
+                  <w:rFonts w:ascii="Cambria Math" w:hAnsi="Cambria Math"/>
+                  <w:i/>
+                  <w:sz w:val="18"/>
+                </w:rPr>
+              </m:ctrlPr>
+            </m:naryPr>
+            <m:sub>
+              <m:r>
+                <w:rPr>
+                  <w:rFonts w:ascii="Cambria Math" w:hAnsi="Cambria Math"/>
+                  <w:sz w:val="18"/>
+                </w:rPr>
+                <m:t>i=1</m:t>
+              </m:r>
+            </m:sub>
+            <m:sup>
+              <m:r>
+                <w:rPr>
+                  <w:rFonts w:ascii="Cambria Math" w:hAnsi="Cambria Math"/>
+                  <w:sz w:val="18"/>
+                </w:rPr>
+                <m:t>n</m:t>
+              </m:r>
+            </m:sup>
+            <m:e>
+              <m:sSup>
+                <m:sSupPr>
+                  <m:ctrlPr>
+                    <w:rPr>
+                      <w:rFonts w:ascii="Cambria Math" w:hAnsi="Cambria Math"/>
+                      <w:i/>
+                      <w:sz w:val="18"/>
+                    </w:rPr>
+                  </m:ctrlPr>
+                </m:sSupPr>
+                <m:e>
+                  <m:sSub>
+                    <m:sSubPr>
+                      <m:ctrlPr>
+                        <w:rPr>
+                          <w:rFonts w:ascii="Cambria Math" w:hAnsi="Cambria Math"/>
+                          <w:i/>
+                          <w:sz w:val="18"/>
+                        </w:rPr>
+                      </m:ctrlPr>
+                    </m:sSubPr>
+                    <m:e>
+                      <m:r>
+                        <w:rPr>
+                          <w:rFonts w:ascii="Cambria Math" w:hAnsi="Cambria Math"/>
+                          <w:sz w:val="18"/>
+                        </w:rPr>
+                        <m:t>x</m:t>
+                      </m:r>
+                    </m:e>
+                    <m:sub>
+                      <m:r>
+                        <w:rPr>
+                          <w:rFonts w:ascii="Cambria Math" w:hAnsi="Cambria Math"/>
+                          <w:sz w:val="18"/>
+                        </w:rPr>
+                        <m:t>i</m:t>
+                      </m:r>
+                    </m:sub>
+                  </m:sSub>
+                  <m:d>
+                    <m:dPr>
+                      <m:ctrlPr>
+                        <w:rPr>
+                          <w:rFonts w:ascii="Cambria Math" w:hAnsi="Cambria Math"/>
+                          <w:i/>
+                          <w:sz w:val="18"/>
+                        </w:rPr>
+                      </m:ctrlPr>
+                    </m:dPr>
+                    <m:e>
+                      <m:sSub>
+                        <m:sSubPr>
+                          <m:ctrlPr>
+                            <w:rPr>
+                              <w:rFonts w:ascii="Cambria Math" w:hAnsi="Cambria Math"/>
+                              <w:i/>
+                              <w:sz w:val="18"/>
+                            </w:rPr>
+                          </m:ctrlPr>
+                        </m:sSubPr>
+                        <m:e>
+                          <m:r>
+                            <w:rPr>
+                              <w:rFonts w:ascii="Cambria Math" w:hAnsi="Cambria Math"/>
+                              <w:sz w:val="18"/>
+                            </w:rPr>
+                            <m:t>y</m:t>
+                          </m:r>
+                        </m:e>
+                        <m:sub>
+                          <m:r>
+                            <w:rPr>
+                              <w:rFonts w:ascii="Cambria Math" w:hAnsi="Cambria Math"/>
+                              <w:sz w:val="18"/>
+                            </w:rPr>
+                            <m:t>i</m:t>
+                          </m:r>
+                        </m:sub>
+                      </m:sSub>
+                      <m:r>
+                        <w:rPr>
+                          <w:rFonts w:ascii="Cambria Math" w:hAnsi="Cambria Math"/>
+                          <w:sz w:val="18"/>
+                        </w:rPr>
+                        <m:t>-</m:t>
+                      </m:r>
+                      <m:sSub>
+                        <m:sSubPr>
+                          <m:ctrlPr>
+                            <w:rPr>
+                              <w:rFonts w:ascii="Cambria Math" w:hAnsi="Cambria Math"/>
+                              <w:i/>
+                              <w:sz w:val="18"/>
+                            </w:rPr>
+                          </m:ctrlPr>
+                        </m:sSubPr>
+                        <m:e>
+                          <m:r>
+                            <w:rPr>
+                              <w:rFonts w:ascii="Cambria Math" w:hAnsi="Cambria Math"/>
+                              <w:sz w:val="18"/>
+                            </w:rPr>
+                            <m:t>B</m:t>
+                          </m:r>
+                        </m:e>
+                        <m:sub>
+                          <m:r>
+                            <w:rPr>
+                              <w:rFonts w:ascii="Cambria Math" w:hAnsi="Cambria Math"/>
+                              <w:sz w:val="18"/>
+                            </w:rPr>
+                            <m:t>0</m:t>
+                          </m:r>
+                        </m:sub>
+                      </m:sSub>
+                      <m:r>
+                        <w:rPr>
+                          <w:rFonts w:ascii="Cambria Math" w:hAnsi="Cambria Math"/>
+                          <w:sz w:val="18"/>
+                        </w:rPr>
+                        <m:t>-</m:t>
+                      </m:r>
+                      <m:r>
+                        <w:rPr>
+                          <w:rFonts w:ascii="Cambria Math" w:hAnsi="Cambria Math"/>
+                          <w:sz w:val="18"/>
+                        </w:rPr>
+                        <m:t>x</m:t>
+                      </m:r>
+                      <m:sSub>
+                        <m:sSubPr>
+                          <m:ctrlPr>
+                            <w:rPr>
+                              <w:rFonts w:ascii="Cambria Math" w:hAnsi="Cambria Math"/>
+                              <w:i/>
+                              <w:sz w:val="18"/>
+                            </w:rPr>
+                          </m:ctrlPr>
+                        </m:sSubPr>
+                        <m:e>
+                          <m:r>
+                            <w:rPr>
+                              <w:rFonts w:ascii="Cambria Math" w:hAnsi="Cambria Math"/>
+                              <w:sz w:val="18"/>
+                            </w:rPr>
+                            <m:t>B</m:t>
+                          </m:r>
+                        </m:e>
+                        <m:sub>
+                          <m:r>
+                            <w:rPr>
+                              <w:rFonts w:ascii="Cambria Math" w:hAnsi="Cambria Math"/>
+                              <w:sz w:val="18"/>
+                            </w:rPr>
+                            <m:t>1</m:t>
+                          </m:r>
+                        </m:sub>
+                      </m:sSub>
+                      <m:r>
+                        <w:rPr>
+                          <w:rFonts w:ascii="Cambria Math" w:hAnsi="Cambria Math"/>
+                          <w:sz w:val="18"/>
+                        </w:rPr>
+                        <m:t>)</m:t>
+                      </m:r>
+                    </m:e>
+                  </m:d>
+                </m:e>
+                <m:sup/>
+              </m:sSup>
+            </m:e>
+          </m:nary>
+          <m:r>
+            <w:rPr>
+              <w:rFonts w:ascii="Cambria Math" w:hAnsi="Cambria Math"/>
+              <w:sz w:val="18"/>
+            </w:rPr>
+            <m:t>=0</m:t>
+          </m:r>
+        </m:oMath>
+      </m:oMathPara>
+    </w:p>
+    <w:p>
+      <w:pPr>
+        <w:pStyle w:val="Prrafodelista"/>
+        <w:tabs>
+          <w:tab w:val="left" w:pos="821"/>
+        </w:tabs>
+        <w:spacing w:before="10"/>
+        <w:ind w:left="1080" w:firstLine="0"/>
+        <w:rPr>
+          <w:b/>
+          <w:bCs/>
+          <w:iCs/>
+          <w:sz w:val="16"/>
+          <w:szCs w:val="20"/>
+        </w:rPr>
+      </w:pPr>
+      <m:oMathPara>
+        <m:oMath>
+          <m:r>
+            <m:rPr>
+              <m:sty m:val="b"/>
+            </m:rPr>
+            <w:rPr>
+              <w:rFonts w:ascii="Cambria Math" w:hAnsi="Cambria Math"/>
+              <w:sz w:val="16"/>
+              <w:szCs w:val="20"/>
+            </w:rPr>
+            <m:t>Polinomio</m:t>
+          </m:r>
+        </m:oMath>
+      </m:oMathPara>
+    </w:p>
+    <w:p>
+      <w:pPr>
+        <w:pStyle w:val="Prrafodelista"/>
+        <w:tabs>
+          <w:tab w:val="left" w:pos="821"/>
+        </w:tabs>
+        <w:spacing w:before="10"/>
+        <w:ind w:left="1080" w:firstLine="0"/>
+        <w:rPr>
+          <w:sz w:val="18"/>
+        </w:rPr>
+      </w:pPr>
+      <m:oMathPara>
+        <m:oMath>
+          <m:sSub>
+            <m:sSubPr>
+              <m:ctrlPr>
+                <w:rPr>
+                  <w:rFonts w:ascii="Cambria Math" w:hAnsi="Cambria Math"/>
+                  <w:i/>
+                  <w:sz w:val="18"/>
+                </w:rPr>
+              </m:ctrlPr>
+            </m:sSubPr>
+            <m:e>
+              <m:r>
+                <w:rPr>
+                  <w:rFonts w:ascii="Cambria Math" w:hAnsi="Cambria Math"/>
+                  <w:sz w:val="18"/>
+                </w:rPr>
+                <m:t>y</m:t>
+              </m:r>
+            </m:e>
+            <m:sub>
+              <m:r>
+                <w:rPr>
+                  <w:rFonts w:ascii="Cambria Math" w:hAnsi="Cambria Math"/>
+                  <w:sz w:val="18"/>
+                </w:rPr>
+                <m:t>i</m:t>
+              </m:r>
+            </m:sub>
+          </m:sSub>
+          <m:r>
+            <w:rPr>
+              <w:rFonts w:ascii="Cambria Math" w:hAnsi="Cambria Math"/>
+              <w:sz w:val="18"/>
+            </w:rPr>
+            <m:t>-191.57</m:t>
+          </m:r>
+          <m:r>
+            <w:rPr>
+              <w:rFonts w:ascii="Cambria Math" w:hAnsi="Cambria Math"/>
+              <w:sz w:val="18"/>
+            </w:rPr>
+            <m:t>-x</m:t>
+          </m:r>
+          <m:r>
+            <w:rPr>
+              <w:rFonts w:ascii="Cambria Math" w:hAnsi="Cambria Math"/>
+              <w:sz w:val="18"/>
+            </w:rPr>
+            <m:t>71.61</m:t>
+          </m:r>
+          <m:r>
+            <w:rPr>
+              <w:rFonts w:ascii="Cambria Math" w:hAnsi="Cambria Math"/>
+              <w:sz w:val="18"/>
+            </w:rPr>
+            <m:t>=0</m:t>
+          </m:r>
+        </m:oMath>
+      </m:oMathPara>
     </w:p>
     <w:p>
       <w:pPr>
@@ -1464,14 +2002,7 @@
               <w:rFonts w:ascii="Cambria Math" w:hAnsi="Cambria Math"/>
               <w:sz w:val="18"/>
             </w:rPr>
-            <m:t>SM=</m:t>
-          </m:r>
-          <m:r>
-            <w:rPr>
-              <w:rFonts w:ascii="Cambria Math" w:hAnsi="Cambria Math"/>
-              <w:sz w:val="18"/>
-            </w:rPr>
-            <m:t xml:space="preserve"> </m:t>
+            <m:t xml:space="preserve">SM= </m:t>
           </m:r>
           <m:nary>
             <m:naryPr>
@@ -1560,14 +2091,7 @@
                           <w:rFonts w:ascii="Cambria Math" w:hAnsi="Cambria Math"/>
                           <w:sz w:val="18"/>
                         </w:rPr>
-                        <m:t>-(</m:t>
-                      </m:r>
-                      <m:r>
-                        <w:rPr>
-                          <w:rFonts w:ascii="Cambria Math" w:hAnsi="Cambria Math"/>
-                          <w:sz w:val="18"/>
-                        </w:rPr>
-                        <m:t>a</m:t>
+                        <m:t>-(a</m:t>
                       </m:r>
                       <m:sSup>
                         <m:sSupPr>
@@ -1603,35 +2127,7 @@
                           <w:rFonts w:ascii="Cambria Math" w:hAnsi="Cambria Math"/>
                           <w:sz w:val="18"/>
                         </w:rPr>
-                        <m:t>+</m:t>
-                      </m:r>
-                      <m:r>
-                        <w:rPr>
-                          <w:rFonts w:ascii="Cambria Math" w:hAnsi="Cambria Math"/>
-                          <w:sz w:val="18"/>
-                        </w:rPr>
-                        <m:t>b</m:t>
-                      </m:r>
-                      <m:r>
-                        <w:rPr>
-                          <w:rFonts w:ascii="Cambria Math" w:hAnsi="Cambria Math"/>
-                          <w:sz w:val="18"/>
-                        </w:rPr>
-                        <m:t>x</m:t>
-                      </m:r>
-                      <m:r>
-                        <w:rPr>
-                          <w:rFonts w:ascii="Cambria Math" w:hAnsi="Cambria Math"/>
-                          <w:sz w:val="18"/>
-                        </w:rPr>
-                        <m:t>+c</m:t>
-                      </m:r>
-                      <m:r>
-                        <w:rPr>
-                          <w:rFonts w:ascii="Cambria Math" w:hAnsi="Cambria Math"/>
-                          <w:sz w:val="18"/>
-                        </w:rPr>
-                        <m:t>)</m:t>
+                        <m:t>+bx+c)</m:t>
                       </m:r>
                     </m:e>
                   </m:d>
@@ -1660,43 +2156,9 @@
         <w:spacing w:before="10"/>
         <w:ind w:left="1080" w:firstLine="0"/>
         <w:rPr>
-          <w:sz w:val="16"/>
-          <w:szCs w:val="20"/>
+          <w:sz w:val="18"/>
         </w:rPr>
       </w:pPr>
-      <m:oMath>
-        <m:r>
-          <w:rPr>
-            <w:rFonts w:ascii="Cambria Math" w:hAnsi="Cambria Math"/>
-            <w:sz w:val="16"/>
-            <w:szCs w:val="20"/>
-          </w:rPr>
-          <m:t>a</m:t>
-        </m:r>
-        <m:r>
-          <w:rPr>
-            <w:rFonts w:ascii="Cambria Math" w:hAnsi="Cambria Math"/>
-            <w:sz w:val="16"/>
-            <w:szCs w:val="20"/>
-          </w:rPr>
-          <m:t>=</m:t>
-        </m:r>
-        <m:r>
-          <w:rPr>
-            <w:rFonts w:ascii="Cambria Math" w:hAnsi="Cambria Math"/>
-            <w:sz w:val="16"/>
-            <w:szCs w:val="20"/>
-          </w:rPr>
-          <m:t>Curvatura y ancho de la parábola</m:t>
-        </m:r>
-      </m:oMath>
-      <w:r>
-        <w:rPr>
-          <w:sz w:val="16"/>
-          <w:szCs w:val="20"/>
-        </w:rPr>
-        <w:t>.</w:t>
-      </w:r>
     </w:p>
     <w:p>
       <w:pPr>
@@ -1707,43 +2169,28 @@
         <w:spacing w:before="10"/>
         <w:ind w:left="1080" w:firstLine="0"/>
         <w:rPr>
+          <w:b/>
+          <w:bCs/>
+          <w:iCs/>
           <w:sz w:val="16"/>
           <w:szCs w:val="20"/>
         </w:rPr>
       </w:pPr>
-      <m:oMath>
-        <m:r>
-          <w:rPr>
-            <w:rFonts w:ascii="Cambria Math" w:hAnsi="Cambria Math"/>
-            <w:sz w:val="16"/>
-            <w:szCs w:val="20"/>
-          </w:rPr>
-          <m:t>b</m:t>
-        </m:r>
-        <m:r>
-          <w:rPr>
-            <w:rFonts w:ascii="Cambria Math" w:hAnsi="Cambria Math"/>
-            <w:sz w:val="16"/>
-            <w:szCs w:val="20"/>
-          </w:rPr>
-          <m:t>=</m:t>
-        </m:r>
-        <m:r>
-          <w:rPr>
-            <w:rFonts w:ascii="Cambria Math" w:hAnsi="Cambria Math"/>
-            <w:sz w:val="16"/>
-            <w:szCs w:val="20"/>
-          </w:rPr>
-          <m:t>Inclinación, desplazamiento del vértica en dirección horizontal</m:t>
-        </m:r>
-      </m:oMath>
-      <w:r>
-        <w:rPr>
-          <w:sz w:val="16"/>
-          <w:szCs w:val="20"/>
-        </w:rPr>
-        <w:t>.</w:t>
-      </w:r>
+      <m:oMathPara>
+        <m:oMath>
+          <m:r>
+            <m:rPr>
+              <m:sty m:val="b"/>
+            </m:rPr>
+            <w:rPr>
+              <w:rFonts w:ascii="Cambria Math" w:hAnsi="Cambria Math"/>
+              <w:sz w:val="16"/>
+              <w:szCs w:val="20"/>
+            </w:rPr>
+            <m:t>Ecuaciones</m:t>
+          </m:r>
+        </m:oMath>
+      </m:oMathPara>
     </w:p>
     <w:p>
       <w:pPr>
@@ -1754,30 +2201,705 @@
         <w:spacing w:before="10"/>
         <w:ind w:left="1080" w:firstLine="0"/>
         <w:rPr>
-          <w:sz w:val="16"/>
-          <w:szCs w:val="20"/>
+          <w:sz w:val="18"/>
         </w:rPr>
       </w:pPr>
       <m:oMathPara>
-        <m:oMathParaPr>
-          <m:jc m:val="left"/>
-        </m:oMathParaPr>
         <m:oMath>
+          <m:nary>
+            <m:naryPr>
+              <m:chr m:val="∑"/>
+              <m:limLoc m:val="undOvr"/>
+              <m:ctrlPr>
+                <w:rPr>
+                  <w:rFonts w:ascii="Cambria Math" w:hAnsi="Cambria Math"/>
+                  <w:i/>
+                  <w:sz w:val="18"/>
+                </w:rPr>
+              </m:ctrlPr>
+            </m:naryPr>
+            <m:sub>
+              <m:r>
+                <w:rPr>
+                  <w:rFonts w:ascii="Cambria Math" w:hAnsi="Cambria Math"/>
+                  <w:sz w:val="18"/>
+                </w:rPr>
+                <m:t>i=1</m:t>
+              </m:r>
+            </m:sub>
+            <m:sup>
+              <m:r>
+                <w:rPr>
+                  <w:rFonts w:ascii="Cambria Math" w:hAnsi="Cambria Math"/>
+                  <w:sz w:val="18"/>
+                </w:rPr>
+                <m:t>n</m:t>
+              </m:r>
+            </m:sup>
+            <m:e>
+              <m:sSup>
+                <m:sSupPr>
+                  <m:ctrlPr>
+                    <w:rPr>
+                      <w:rFonts w:ascii="Cambria Math" w:hAnsi="Cambria Math"/>
+                      <w:i/>
+                      <w:sz w:val="18"/>
+                    </w:rPr>
+                  </m:ctrlPr>
+                </m:sSupPr>
+                <m:e>
+                  <m:sSubSup>
+                    <m:sSubSupPr>
+                      <m:ctrlPr>
+                        <w:rPr>
+                          <w:rFonts w:ascii="Cambria Math" w:hAnsi="Cambria Math"/>
+                          <w:i/>
+                          <w:sz w:val="18"/>
+                        </w:rPr>
+                      </m:ctrlPr>
+                    </m:sSubSupPr>
+                    <m:e>
+                      <m:r>
+                        <w:rPr>
+                          <w:rFonts w:ascii="Cambria Math" w:hAnsi="Cambria Math"/>
+                          <w:sz w:val="18"/>
+                        </w:rPr>
+                        <m:t>x</m:t>
+                      </m:r>
+                    </m:e>
+                    <m:sub>
+                      <m:r>
+                        <w:rPr>
+                          <w:rFonts w:ascii="Cambria Math" w:hAnsi="Cambria Math"/>
+                          <w:sz w:val="18"/>
+                        </w:rPr>
+                        <m:t>i</m:t>
+                      </m:r>
+                    </m:sub>
+                    <m:sup>
+                      <m:r>
+                        <w:rPr>
+                          <w:rFonts w:ascii="Cambria Math" w:hAnsi="Cambria Math"/>
+                          <w:sz w:val="18"/>
+                        </w:rPr>
+                        <m:t>2</m:t>
+                      </m:r>
+                    </m:sup>
+                  </m:sSubSup>
+                  <m:d>
+                    <m:dPr>
+                      <m:ctrlPr>
+                        <w:rPr>
+                          <w:rFonts w:ascii="Cambria Math" w:hAnsi="Cambria Math"/>
+                          <w:i/>
+                          <w:sz w:val="18"/>
+                        </w:rPr>
+                      </m:ctrlPr>
+                    </m:dPr>
+                    <m:e>
+                      <m:sSub>
+                        <m:sSubPr>
+                          <m:ctrlPr>
+                            <w:rPr>
+                              <w:rFonts w:ascii="Cambria Math" w:hAnsi="Cambria Math"/>
+                              <w:i/>
+                              <w:sz w:val="18"/>
+                            </w:rPr>
+                          </m:ctrlPr>
+                        </m:sSubPr>
+                        <m:e>
+                          <m:r>
+                            <w:rPr>
+                              <w:rFonts w:ascii="Cambria Math" w:hAnsi="Cambria Math"/>
+                              <w:sz w:val="18"/>
+                            </w:rPr>
+                            <m:t>y</m:t>
+                          </m:r>
+                        </m:e>
+                        <m:sub>
+                          <m:r>
+                            <w:rPr>
+                              <w:rFonts w:ascii="Cambria Math" w:hAnsi="Cambria Math"/>
+                              <w:sz w:val="18"/>
+                            </w:rPr>
+                            <m:t>i</m:t>
+                          </m:r>
+                        </m:sub>
+                      </m:sSub>
+                      <m:r>
+                        <w:rPr>
+                          <w:rFonts w:ascii="Cambria Math" w:hAnsi="Cambria Math"/>
+                          <w:sz w:val="18"/>
+                        </w:rPr>
+                        <m:t>-</m:t>
+                      </m:r>
+                      <m:r>
+                        <w:rPr>
+                          <w:rFonts w:ascii="Cambria Math" w:hAnsi="Cambria Math"/>
+                          <w:sz w:val="18"/>
+                        </w:rPr>
+                        <m:t>a</m:t>
+                      </m:r>
+                      <m:sSubSup>
+                        <m:sSubSupPr>
+                          <m:ctrlPr>
+                            <w:rPr>
+                              <w:rFonts w:ascii="Cambria Math" w:hAnsi="Cambria Math"/>
+                              <w:i/>
+                              <w:sz w:val="18"/>
+                            </w:rPr>
+                          </m:ctrlPr>
+                        </m:sSubSupPr>
+                        <m:e>
+                          <m:r>
+                            <w:rPr>
+                              <w:rFonts w:ascii="Cambria Math" w:hAnsi="Cambria Math"/>
+                              <w:sz w:val="18"/>
+                            </w:rPr>
+                            <m:t>x</m:t>
+                          </m:r>
+                        </m:e>
+                        <m:sub>
+                          <m:r>
+                            <w:rPr>
+                              <w:rFonts w:ascii="Cambria Math" w:hAnsi="Cambria Math"/>
+                              <w:sz w:val="18"/>
+                            </w:rPr>
+                            <m:t>i</m:t>
+                          </m:r>
+                        </m:sub>
+                        <m:sup>
+                          <m:r>
+                            <w:rPr>
+                              <w:rFonts w:ascii="Cambria Math" w:hAnsi="Cambria Math"/>
+                              <w:sz w:val="18"/>
+                            </w:rPr>
+                            <m:t>2</m:t>
+                          </m:r>
+                        </m:sup>
+                      </m:sSubSup>
+                      <m:r>
+                        <w:rPr>
+                          <w:rFonts w:ascii="Cambria Math" w:hAnsi="Cambria Math"/>
+                          <w:sz w:val="18"/>
+                        </w:rPr>
+                        <m:t>-</m:t>
+                      </m:r>
+                      <m:sSub>
+                        <m:sSubPr>
+                          <m:ctrlPr>
+                            <w:rPr>
+                              <w:rFonts w:ascii="Cambria Math" w:hAnsi="Cambria Math"/>
+                              <w:i/>
+                              <w:sz w:val="18"/>
+                            </w:rPr>
+                          </m:ctrlPr>
+                        </m:sSubPr>
+                        <m:e>
+                          <m:r>
+                            <w:rPr>
+                              <w:rFonts w:ascii="Cambria Math" w:hAnsi="Cambria Math"/>
+                              <w:sz w:val="18"/>
+                            </w:rPr>
+                            <m:t>x</m:t>
+                          </m:r>
+                        </m:e>
+                        <m:sub>
+                          <m:r>
+                            <w:rPr>
+                              <w:rFonts w:ascii="Cambria Math" w:hAnsi="Cambria Math"/>
+                              <w:sz w:val="18"/>
+                            </w:rPr>
+                            <m:t>i</m:t>
+                          </m:r>
+                        </m:sub>
+                      </m:sSub>
+                      <m:r>
+                        <w:rPr>
+                          <w:rFonts w:ascii="Cambria Math" w:hAnsi="Cambria Math"/>
+                          <w:sz w:val="18"/>
+                        </w:rPr>
+                        <m:t>b-c</m:t>
+                      </m:r>
+                      <m:r>
+                        <w:rPr>
+                          <w:rFonts w:ascii="Cambria Math" w:hAnsi="Cambria Math"/>
+                          <w:sz w:val="18"/>
+                        </w:rPr>
+                        <m:t>)</m:t>
+                      </m:r>
+                    </m:e>
+                  </m:d>
+                </m:e>
+                <m:sup/>
+              </m:sSup>
+            </m:e>
+          </m:nary>
           <m:r>
             <w:rPr>
               <w:rFonts w:ascii="Cambria Math" w:hAnsi="Cambria Math"/>
-              <w:sz w:val="16"/>
-              <w:szCs w:val="20"/>
+              <w:sz w:val="18"/>
             </w:rPr>
-            <m:t>c=Intersección con el ejer Y</m:t>
+            <m:t>=0</m:t>
           </m:r>
+        </m:oMath>
+      </m:oMathPara>
+    </w:p>
+    <w:p>
+      <w:pPr>
+        <w:pStyle w:val="Prrafodelista"/>
+        <w:tabs>
+          <w:tab w:val="left" w:pos="821"/>
+        </w:tabs>
+        <w:spacing w:before="10"/>
+        <w:ind w:left="1080" w:firstLine="0"/>
+        <w:rPr>
+          <w:sz w:val="18"/>
+        </w:rPr>
+      </w:pPr>
+      <m:oMathPara>
+        <m:oMath>
+          <m:nary>
+            <m:naryPr>
+              <m:chr m:val="∑"/>
+              <m:limLoc m:val="undOvr"/>
+              <m:ctrlPr>
+                <w:rPr>
+                  <w:rFonts w:ascii="Cambria Math" w:hAnsi="Cambria Math"/>
+                  <w:i/>
+                  <w:sz w:val="18"/>
+                </w:rPr>
+              </m:ctrlPr>
+            </m:naryPr>
+            <m:sub>
+              <m:r>
+                <w:rPr>
+                  <w:rFonts w:ascii="Cambria Math" w:hAnsi="Cambria Math"/>
+                  <w:sz w:val="18"/>
+                </w:rPr>
+                <m:t>i=1</m:t>
+              </m:r>
+            </m:sub>
+            <m:sup>
+              <m:r>
+                <w:rPr>
+                  <w:rFonts w:ascii="Cambria Math" w:hAnsi="Cambria Math"/>
+                  <w:sz w:val="18"/>
+                </w:rPr>
+                <m:t>n</m:t>
+              </m:r>
+            </m:sup>
+            <m:e>
+              <m:sSup>
+                <m:sSupPr>
+                  <m:ctrlPr>
+                    <w:rPr>
+                      <w:rFonts w:ascii="Cambria Math" w:hAnsi="Cambria Math"/>
+                      <w:i/>
+                      <w:sz w:val="18"/>
+                    </w:rPr>
+                  </m:ctrlPr>
+                </m:sSupPr>
+                <m:e>
+                  <m:sSub>
+                    <m:sSubPr>
+                      <m:ctrlPr>
+                        <w:rPr>
+                          <w:rFonts w:ascii="Cambria Math" w:hAnsi="Cambria Math"/>
+                          <w:i/>
+                          <w:sz w:val="18"/>
+                        </w:rPr>
+                      </m:ctrlPr>
+                    </m:sSubPr>
+                    <m:e>
+                      <m:r>
+                        <w:rPr>
+                          <w:rFonts w:ascii="Cambria Math" w:hAnsi="Cambria Math"/>
+                          <w:sz w:val="18"/>
+                        </w:rPr>
+                        <m:t>x</m:t>
+                      </m:r>
+                    </m:e>
+                    <m:sub>
+                      <m:r>
+                        <w:rPr>
+                          <w:rFonts w:ascii="Cambria Math" w:hAnsi="Cambria Math"/>
+                          <w:sz w:val="18"/>
+                        </w:rPr>
+                        <m:t>i</m:t>
+                      </m:r>
+                    </m:sub>
+                  </m:sSub>
+                  <m:d>
+                    <m:dPr>
+                      <m:ctrlPr>
+                        <w:rPr>
+                          <w:rFonts w:ascii="Cambria Math" w:hAnsi="Cambria Math"/>
+                          <w:i/>
+                          <w:sz w:val="18"/>
+                        </w:rPr>
+                      </m:ctrlPr>
+                    </m:dPr>
+                    <m:e>
+                      <m:sSub>
+                        <m:sSubPr>
+                          <m:ctrlPr>
+                            <w:rPr>
+                              <w:rFonts w:ascii="Cambria Math" w:hAnsi="Cambria Math"/>
+                              <w:i/>
+                              <w:sz w:val="18"/>
+                            </w:rPr>
+                          </m:ctrlPr>
+                        </m:sSubPr>
+                        <m:e>
+                          <m:r>
+                            <w:rPr>
+                              <w:rFonts w:ascii="Cambria Math" w:hAnsi="Cambria Math"/>
+                              <w:sz w:val="18"/>
+                            </w:rPr>
+                            <m:t>y</m:t>
+                          </m:r>
+                        </m:e>
+                        <m:sub>
+                          <m:r>
+                            <w:rPr>
+                              <w:rFonts w:ascii="Cambria Math" w:hAnsi="Cambria Math"/>
+                              <w:sz w:val="18"/>
+                            </w:rPr>
+                            <m:t>i</m:t>
+                          </m:r>
+                        </m:sub>
+                      </m:sSub>
+                      <m:r>
+                        <w:rPr>
+                          <w:rFonts w:ascii="Cambria Math" w:hAnsi="Cambria Math"/>
+                          <w:sz w:val="18"/>
+                        </w:rPr>
+                        <m:t>-</m:t>
+                      </m:r>
+                      <m:r>
+                        <w:rPr>
+                          <w:rFonts w:ascii="Cambria Math" w:hAnsi="Cambria Math"/>
+                          <w:sz w:val="18"/>
+                        </w:rPr>
+                        <m:t>a</m:t>
+                      </m:r>
+                      <m:sSubSup>
+                        <m:sSubSupPr>
+                          <m:ctrlPr>
+                            <w:rPr>
+                              <w:rFonts w:ascii="Cambria Math" w:hAnsi="Cambria Math"/>
+                              <w:i/>
+                              <w:sz w:val="18"/>
+                            </w:rPr>
+                          </m:ctrlPr>
+                        </m:sSubSupPr>
+                        <m:e>
+                          <m:r>
+                            <w:rPr>
+                              <w:rFonts w:ascii="Cambria Math" w:hAnsi="Cambria Math"/>
+                              <w:sz w:val="18"/>
+                            </w:rPr>
+                            <m:t>x</m:t>
+                          </m:r>
+                        </m:e>
+                        <m:sub>
+                          <m:r>
+                            <w:rPr>
+                              <w:rFonts w:ascii="Cambria Math" w:hAnsi="Cambria Math"/>
+                              <w:sz w:val="18"/>
+                            </w:rPr>
+                            <m:t>i</m:t>
+                          </m:r>
+                        </m:sub>
+                        <m:sup>
+                          <m:r>
+                            <w:rPr>
+                              <w:rFonts w:ascii="Cambria Math" w:hAnsi="Cambria Math"/>
+                              <w:sz w:val="18"/>
+                            </w:rPr>
+                            <m:t>2</m:t>
+                          </m:r>
+                        </m:sup>
+                      </m:sSubSup>
+                      <m:r>
+                        <w:rPr>
+                          <w:rFonts w:ascii="Cambria Math" w:hAnsi="Cambria Math"/>
+                          <w:sz w:val="18"/>
+                        </w:rPr>
+                        <m:t>-</m:t>
+                      </m:r>
+                      <m:sSub>
+                        <m:sSubPr>
+                          <m:ctrlPr>
+                            <w:rPr>
+                              <w:rFonts w:ascii="Cambria Math" w:hAnsi="Cambria Math"/>
+                              <w:i/>
+                              <w:sz w:val="18"/>
+                            </w:rPr>
+                          </m:ctrlPr>
+                        </m:sSubPr>
+                        <m:e>
+                          <m:r>
+                            <w:rPr>
+                              <w:rFonts w:ascii="Cambria Math" w:hAnsi="Cambria Math"/>
+                              <w:sz w:val="18"/>
+                            </w:rPr>
+                            <m:t>x</m:t>
+                          </m:r>
+                        </m:e>
+                        <m:sub>
+                          <m:r>
+                            <w:rPr>
+                              <w:rFonts w:ascii="Cambria Math" w:hAnsi="Cambria Math"/>
+                              <w:sz w:val="18"/>
+                            </w:rPr>
+                            <m:t>i</m:t>
+                          </m:r>
+                        </m:sub>
+                      </m:sSub>
+                      <m:r>
+                        <w:rPr>
+                          <w:rFonts w:ascii="Cambria Math" w:hAnsi="Cambria Math"/>
+                          <w:sz w:val="18"/>
+                        </w:rPr>
+                        <m:t>b-c</m:t>
+                      </m:r>
+                      <m:r>
+                        <w:rPr>
+                          <w:rFonts w:ascii="Cambria Math" w:hAnsi="Cambria Math"/>
+                          <w:sz w:val="18"/>
+                        </w:rPr>
+                        <m:t>)</m:t>
+                      </m:r>
+                    </m:e>
+                  </m:d>
+                </m:e>
+                <m:sup/>
+              </m:sSup>
+            </m:e>
+          </m:nary>
           <m:r>
             <w:rPr>
               <w:rFonts w:ascii="Cambria Math" w:hAnsi="Cambria Math"/>
-              <w:sz w:val="16"/>
-              <w:szCs w:val="20"/>
+              <w:sz w:val="18"/>
             </w:rPr>
-            <m:t>.</m:t>
+            <m:t>=0</m:t>
+          </m:r>
+        </m:oMath>
+      </m:oMathPara>
+    </w:p>
+    <w:p>
+      <w:pPr>
+        <w:pStyle w:val="Prrafodelista"/>
+        <w:tabs>
+          <w:tab w:val="left" w:pos="821"/>
+        </w:tabs>
+        <w:spacing w:before="10"/>
+        <w:ind w:left="1080" w:firstLine="0"/>
+        <w:rPr>
+          <w:sz w:val="18"/>
+        </w:rPr>
+      </w:pPr>
+      <m:oMathPara>
+        <m:oMath>
+          <m:nary>
+            <m:naryPr>
+              <m:chr m:val="∑"/>
+              <m:limLoc m:val="undOvr"/>
+              <m:ctrlPr>
+                <w:rPr>
+                  <w:rFonts w:ascii="Cambria Math" w:hAnsi="Cambria Math"/>
+                  <w:i/>
+                  <w:sz w:val="18"/>
+                </w:rPr>
+              </m:ctrlPr>
+            </m:naryPr>
+            <m:sub>
+              <m:r>
+                <w:rPr>
+                  <w:rFonts w:ascii="Cambria Math" w:hAnsi="Cambria Math"/>
+                  <w:sz w:val="18"/>
+                </w:rPr>
+                <m:t>i=1</m:t>
+              </m:r>
+            </m:sub>
+            <m:sup>
+              <m:r>
+                <w:rPr>
+                  <w:rFonts w:ascii="Cambria Math" w:hAnsi="Cambria Math"/>
+                  <w:sz w:val="18"/>
+                </w:rPr>
+                <m:t>n</m:t>
+              </m:r>
+            </m:sup>
+            <m:e>
+              <m:sSup>
+                <m:sSupPr>
+                  <m:ctrlPr>
+                    <w:rPr>
+                      <w:rFonts w:ascii="Cambria Math" w:hAnsi="Cambria Math"/>
+                      <w:i/>
+                      <w:sz w:val="18"/>
+                    </w:rPr>
+                  </m:ctrlPr>
+                </m:sSupPr>
+                <m:e>
+                  <m:d>
+                    <m:dPr>
+                      <m:ctrlPr>
+                        <w:rPr>
+                          <w:rFonts w:ascii="Cambria Math" w:hAnsi="Cambria Math"/>
+                          <w:i/>
+                          <w:sz w:val="18"/>
+                        </w:rPr>
+                      </m:ctrlPr>
+                    </m:dPr>
+                    <m:e>
+                      <m:sSub>
+                        <m:sSubPr>
+                          <m:ctrlPr>
+                            <w:rPr>
+                              <w:rFonts w:ascii="Cambria Math" w:hAnsi="Cambria Math"/>
+                              <w:i/>
+                              <w:sz w:val="18"/>
+                            </w:rPr>
+                          </m:ctrlPr>
+                        </m:sSubPr>
+                        <m:e>
+                          <m:r>
+                            <w:rPr>
+                              <w:rFonts w:ascii="Cambria Math" w:hAnsi="Cambria Math"/>
+                              <w:sz w:val="18"/>
+                            </w:rPr>
+                            <m:t>y</m:t>
+                          </m:r>
+                        </m:e>
+                        <m:sub>
+                          <m:r>
+                            <w:rPr>
+                              <w:rFonts w:ascii="Cambria Math" w:hAnsi="Cambria Math"/>
+                              <w:sz w:val="18"/>
+                            </w:rPr>
+                            <m:t>i</m:t>
+                          </m:r>
+                        </m:sub>
+                      </m:sSub>
+                      <m:r>
+                        <w:rPr>
+                          <w:rFonts w:ascii="Cambria Math" w:hAnsi="Cambria Math"/>
+                          <w:sz w:val="18"/>
+                        </w:rPr>
+                        <m:t>-</m:t>
+                      </m:r>
+                      <m:r>
+                        <w:rPr>
+                          <w:rFonts w:ascii="Cambria Math" w:hAnsi="Cambria Math"/>
+                          <w:sz w:val="18"/>
+                        </w:rPr>
+                        <m:t>a</m:t>
+                      </m:r>
+                      <m:sSubSup>
+                        <m:sSubSupPr>
+                          <m:ctrlPr>
+                            <w:rPr>
+                              <w:rFonts w:ascii="Cambria Math" w:hAnsi="Cambria Math"/>
+                              <w:i/>
+                              <w:sz w:val="18"/>
+                            </w:rPr>
+                          </m:ctrlPr>
+                        </m:sSubSupPr>
+                        <m:e>
+                          <m:r>
+                            <w:rPr>
+                              <w:rFonts w:ascii="Cambria Math" w:hAnsi="Cambria Math"/>
+                              <w:sz w:val="18"/>
+                            </w:rPr>
+                            <m:t>x</m:t>
+                          </m:r>
+                        </m:e>
+                        <m:sub>
+                          <m:r>
+                            <w:rPr>
+                              <w:rFonts w:ascii="Cambria Math" w:hAnsi="Cambria Math"/>
+                              <w:sz w:val="18"/>
+                            </w:rPr>
+                            <m:t>i</m:t>
+                          </m:r>
+                        </m:sub>
+                        <m:sup>
+                          <m:r>
+                            <w:rPr>
+                              <w:rFonts w:ascii="Cambria Math" w:hAnsi="Cambria Math"/>
+                              <w:sz w:val="18"/>
+                            </w:rPr>
+                            <m:t>2</m:t>
+                          </m:r>
+                        </m:sup>
+                      </m:sSubSup>
+                      <m:r>
+                        <w:rPr>
+                          <w:rFonts w:ascii="Cambria Math" w:hAnsi="Cambria Math"/>
+                          <w:sz w:val="18"/>
+                        </w:rPr>
+                        <m:t>-</m:t>
+                      </m:r>
+                      <m:sSub>
+                        <m:sSubPr>
+                          <m:ctrlPr>
+                            <w:rPr>
+                              <w:rFonts w:ascii="Cambria Math" w:hAnsi="Cambria Math"/>
+                              <w:i/>
+                              <w:sz w:val="18"/>
+                            </w:rPr>
+                          </m:ctrlPr>
+                        </m:sSubPr>
+                        <m:e>
+                          <m:r>
+                            <w:rPr>
+                              <w:rFonts w:ascii="Cambria Math" w:hAnsi="Cambria Math"/>
+                              <w:sz w:val="18"/>
+                            </w:rPr>
+                            <m:t>x</m:t>
+                          </m:r>
+                        </m:e>
+                        <m:sub>
+                          <m:r>
+                            <w:rPr>
+                              <w:rFonts w:ascii="Cambria Math" w:hAnsi="Cambria Math"/>
+                              <w:sz w:val="18"/>
+                            </w:rPr>
+                            <m:t>i</m:t>
+                          </m:r>
+                        </m:sub>
+                      </m:sSub>
+                      <m:r>
+                        <w:rPr>
+                          <w:rFonts w:ascii="Cambria Math" w:hAnsi="Cambria Math"/>
+                          <w:sz w:val="18"/>
+                        </w:rPr>
+                        <m:t>b-c</m:t>
+                      </m:r>
+                      <m:r>
+                        <w:rPr>
+                          <w:rFonts w:ascii="Cambria Math" w:hAnsi="Cambria Math"/>
+                          <w:sz w:val="18"/>
+                        </w:rPr>
+                        <m:t>)</m:t>
+                      </m:r>
+                    </m:e>
+                  </m:d>
+                </m:e>
+                <m:sup/>
+              </m:sSup>
+            </m:e>
+          </m:nary>
+          <m:r>
+            <w:rPr>
+              <w:rFonts w:ascii="Cambria Math" w:hAnsi="Cambria Math"/>
+              <w:sz w:val="18"/>
+            </w:rPr>
+            <m:t>=0</m:t>
           </m:r>
         </m:oMath>
       </m:oMathPara>
@@ -1966,14 +3088,7 @@
               <w:rFonts w:ascii="Cambria Math" w:hAnsi="Cambria Math"/>
               <w:sz w:val="18"/>
             </w:rPr>
-            <m:t>SM=</m:t>
-          </m:r>
-          <m:r>
-            <w:rPr>
-              <w:rFonts w:ascii="Cambria Math" w:hAnsi="Cambria Math"/>
-              <w:sz w:val="18"/>
-            </w:rPr>
-            <m:t xml:space="preserve"> </m:t>
+            <m:t xml:space="preserve">SM= </m:t>
           </m:r>
           <m:nary>
             <m:naryPr>
@@ -2062,14 +3177,7 @@
                           <w:rFonts w:ascii="Cambria Math" w:hAnsi="Cambria Math"/>
                           <w:sz w:val="18"/>
                         </w:rPr>
-                        <m:t>-(</m:t>
-                      </m:r>
-                      <m:r>
-                        <w:rPr>
-                          <w:rFonts w:ascii="Cambria Math" w:hAnsi="Cambria Math"/>
-                          <w:sz w:val="18"/>
-                        </w:rPr>
-                        <m:t>a</m:t>
+                        <m:t>-(a</m:t>
                       </m:r>
                       <m:sSup>
                         <m:sSupPr>
@@ -2141,29 +3249,1624 @@
                           <w:rFonts w:ascii="Cambria Math" w:hAnsi="Cambria Math"/>
                           <w:sz w:val="18"/>
                         </w:rPr>
-                        <m:t>+</m:t>
+                        <m:t>+cx+d)</m:t>
+                      </m:r>
+                    </m:e>
+                  </m:d>
+                </m:e>
+                <m:sup>
+                  <m:r>
+                    <w:rPr>
+                      <w:rFonts w:ascii="Cambria Math" w:hAnsi="Cambria Math"/>
+                      <w:sz w:val="18"/>
+                    </w:rPr>
+                    <m:t>2</m:t>
+                  </m:r>
+                </m:sup>
+              </m:sSup>
+            </m:e>
+          </m:nary>
+        </m:oMath>
+      </m:oMathPara>
+    </w:p>
+    <w:p>
+      <w:pPr>
+        <w:pStyle w:val="Prrafodelista"/>
+        <w:tabs>
+          <w:tab w:val="left" w:pos="821"/>
+        </w:tabs>
+        <w:spacing w:before="10"/>
+        <w:ind w:left="1080" w:firstLine="0"/>
+        <w:rPr>
+          <w:b/>
+          <w:bCs/>
+          <w:iCs/>
+          <w:sz w:val="16"/>
+          <w:szCs w:val="20"/>
+        </w:rPr>
+      </w:pPr>
+      <m:oMathPara>
+        <m:oMath>
+          <m:r>
+            <m:rPr>
+              <m:sty m:val="b"/>
+            </m:rPr>
+            <w:rPr>
+              <w:rFonts w:ascii="Cambria Math" w:hAnsi="Cambria Math"/>
+              <w:sz w:val="16"/>
+              <w:szCs w:val="20"/>
+            </w:rPr>
+            <m:t>Ecuaciones</m:t>
+          </m:r>
+        </m:oMath>
+      </m:oMathPara>
+    </w:p>
+    <w:p>
+      <w:pPr>
+        <w:pStyle w:val="Prrafodelista"/>
+        <w:tabs>
+          <w:tab w:val="left" w:pos="821"/>
+        </w:tabs>
+        <w:spacing w:before="10"/>
+        <w:ind w:left="1080" w:firstLine="0"/>
+        <w:rPr>
+          <w:sz w:val="18"/>
+        </w:rPr>
+      </w:pPr>
+      <m:oMathPara>
+        <m:oMath>
+          <m:nary>
+            <m:naryPr>
+              <m:chr m:val="∑"/>
+              <m:limLoc m:val="undOvr"/>
+              <m:ctrlPr>
+                <w:rPr>
+                  <w:rFonts w:ascii="Cambria Math" w:hAnsi="Cambria Math"/>
+                  <w:i/>
+                  <w:sz w:val="18"/>
+                </w:rPr>
+              </m:ctrlPr>
+            </m:naryPr>
+            <m:sub>
+              <m:r>
+                <w:rPr>
+                  <w:rFonts w:ascii="Cambria Math" w:hAnsi="Cambria Math"/>
+                  <w:sz w:val="18"/>
+                </w:rPr>
+                <m:t>i=1</m:t>
+              </m:r>
+            </m:sub>
+            <m:sup>
+              <m:r>
+                <w:rPr>
+                  <w:rFonts w:ascii="Cambria Math" w:hAnsi="Cambria Math"/>
+                  <w:sz w:val="18"/>
+                </w:rPr>
+                <m:t>n</m:t>
+              </m:r>
+            </m:sup>
+            <m:e>
+              <m:sSup>
+                <m:sSupPr>
+                  <m:ctrlPr>
+                    <w:rPr>
+                      <w:rFonts w:ascii="Cambria Math" w:hAnsi="Cambria Math"/>
+                      <w:i/>
+                      <w:sz w:val="18"/>
+                    </w:rPr>
+                  </m:ctrlPr>
+                </m:sSupPr>
+                <m:e>
+                  <m:sSubSup>
+                    <m:sSubSupPr>
+                      <m:ctrlPr>
+                        <w:rPr>
+                          <w:rFonts w:ascii="Cambria Math" w:hAnsi="Cambria Math"/>
+                          <w:i/>
+                          <w:sz w:val="18"/>
+                        </w:rPr>
+                      </m:ctrlPr>
+                    </m:sSubSupPr>
+                    <m:e>
+                      <m:r>
+                        <w:rPr>
+                          <w:rFonts w:ascii="Cambria Math" w:hAnsi="Cambria Math"/>
+                          <w:sz w:val="18"/>
+                        </w:rPr>
+                        <m:t>x</m:t>
+                      </m:r>
+                    </m:e>
+                    <m:sub>
+                      <m:r>
+                        <w:rPr>
+                          <w:rFonts w:ascii="Cambria Math" w:hAnsi="Cambria Math"/>
+                          <w:sz w:val="18"/>
+                        </w:rPr>
+                        <m:t>i</m:t>
+                      </m:r>
+                    </m:sub>
+                    <m:sup>
+                      <m:r>
+                        <w:rPr>
+                          <w:rFonts w:ascii="Cambria Math" w:hAnsi="Cambria Math"/>
+                          <w:sz w:val="18"/>
+                        </w:rPr>
+                        <m:t>3</m:t>
+                      </m:r>
+                    </m:sup>
+                  </m:sSubSup>
+                  <m:d>
+                    <m:dPr>
+                      <m:ctrlPr>
+                        <w:rPr>
+                          <w:rFonts w:ascii="Cambria Math" w:hAnsi="Cambria Math"/>
+                          <w:i/>
+                          <w:sz w:val="18"/>
+                        </w:rPr>
+                      </m:ctrlPr>
+                    </m:dPr>
+                    <m:e>
+                      <m:sSub>
+                        <m:sSubPr>
+                          <m:ctrlPr>
+                            <w:rPr>
+                              <w:rFonts w:ascii="Cambria Math" w:hAnsi="Cambria Math"/>
+                              <w:i/>
+                              <w:sz w:val="18"/>
+                            </w:rPr>
+                          </m:ctrlPr>
+                        </m:sSubPr>
+                        <m:e>
+                          <m:r>
+                            <w:rPr>
+                              <w:rFonts w:ascii="Cambria Math" w:hAnsi="Cambria Math"/>
+                              <w:sz w:val="18"/>
+                            </w:rPr>
+                            <m:t>y</m:t>
+                          </m:r>
+                        </m:e>
+                        <m:sub>
+                          <m:r>
+                            <w:rPr>
+                              <w:rFonts w:ascii="Cambria Math" w:hAnsi="Cambria Math"/>
+                              <w:sz w:val="18"/>
+                            </w:rPr>
+                            <m:t>i</m:t>
+                          </m:r>
+                        </m:sub>
+                      </m:sSub>
+                      <m:r>
+                        <w:rPr>
+                          <w:rFonts w:ascii="Cambria Math" w:hAnsi="Cambria Math"/>
+                          <w:sz w:val="18"/>
+                        </w:rPr>
+                        <m:t>-</m:t>
                       </m:r>
                       <m:r>
                         <w:rPr>
                           <w:rFonts w:ascii="Cambria Math" w:hAnsi="Cambria Math"/>
                           <w:sz w:val="18"/>
                         </w:rPr>
-                        <m:t>c</m:t>
+                        <m:t>a</m:t>
+                      </m:r>
+                      <m:sSubSup>
+                        <m:sSubSupPr>
+                          <m:ctrlPr>
+                            <w:rPr>
+                              <w:rFonts w:ascii="Cambria Math" w:hAnsi="Cambria Math"/>
+                              <w:i/>
+                              <w:sz w:val="18"/>
+                            </w:rPr>
+                          </m:ctrlPr>
+                        </m:sSubSupPr>
+                        <m:e>
+                          <m:r>
+                            <w:rPr>
+                              <w:rFonts w:ascii="Cambria Math" w:hAnsi="Cambria Math"/>
+                              <w:sz w:val="18"/>
+                            </w:rPr>
+                            <m:t>x</m:t>
+                          </m:r>
+                        </m:e>
+                        <m:sub>
+                          <m:r>
+                            <w:rPr>
+                              <w:rFonts w:ascii="Cambria Math" w:hAnsi="Cambria Math"/>
+                              <w:sz w:val="18"/>
+                            </w:rPr>
+                            <m:t>i</m:t>
+                          </m:r>
+                        </m:sub>
+                        <m:sup>
+                          <m:r>
+                            <w:rPr>
+                              <w:rFonts w:ascii="Cambria Math" w:hAnsi="Cambria Math"/>
+                              <w:sz w:val="18"/>
+                            </w:rPr>
+                            <m:t>3</m:t>
+                          </m:r>
+                        </m:sup>
+                      </m:sSubSup>
+                      <m:r>
+                        <w:rPr>
+                          <w:rFonts w:ascii="Cambria Math" w:hAnsi="Cambria Math"/>
+                          <w:sz w:val="18"/>
+                        </w:rPr>
+                        <m:t>-</m:t>
+                      </m:r>
+                      <m:sSubSup>
+                        <m:sSubSupPr>
+                          <m:ctrlPr>
+                            <w:rPr>
+                              <w:rFonts w:ascii="Cambria Math" w:hAnsi="Cambria Math"/>
+                              <w:i/>
+                              <w:sz w:val="18"/>
+                            </w:rPr>
+                          </m:ctrlPr>
+                        </m:sSubSupPr>
+                        <m:e>
+                          <m:r>
+                            <w:rPr>
+                              <w:rFonts w:ascii="Cambria Math" w:hAnsi="Cambria Math"/>
+                              <w:sz w:val="18"/>
+                            </w:rPr>
+                            <m:t>x</m:t>
+                          </m:r>
+                        </m:e>
+                        <m:sub>
+                          <m:r>
+                            <w:rPr>
+                              <w:rFonts w:ascii="Cambria Math" w:hAnsi="Cambria Math"/>
+                              <w:sz w:val="18"/>
+                            </w:rPr>
+                            <m:t>i</m:t>
+                          </m:r>
+                        </m:sub>
+                        <m:sup>
+                          <m:r>
+                            <w:rPr>
+                              <w:rFonts w:ascii="Cambria Math" w:hAnsi="Cambria Math"/>
+                              <w:sz w:val="18"/>
+                            </w:rPr>
+                            <m:t>2</m:t>
+                          </m:r>
+                        </m:sup>
+                      </m:sSubSup>
+                      <m:r>
+                        <w:rPr>
+                          <w:rFonts w:ascii="Cambria Math" w:hAnsi="Cambria Math"/>
+                          <w:sz w:val="18"/>
+                        </w:rPr>
+                        <m:t>b-c</m:t>
+                      </m:r>
+                      <m:sSub>
+                        <m:sSubPr>
+                          <m:ctrlPr>
+                            <w:rPr>
+                              <w:rFonts w:ascii="Cambria Math" w:hAnsi="Cambria Math"/>
+                              <w:i/>
+                              <w:sz w:val="18"/>
+                            </w:rPr>
+                          </m:ctrlPr>
+                        </m:sSubPr>
+                        <m:e>
+                          <m:r>
+                            <w:rPr>
+                              <w:rFonts w:ascii="Cambria Math" w:hAnsi="Cambria Math"/>
+                              <w:sz w:val="18"/>
+                            </w:rPr>
+                            <m:t>x</m:t>
+                          </m:r>
+                        </m:e>
+                        <m:sub>
+                          <m:r>
+                            <w:rPr>
+                              <w:rFonts w:ascii="Cambria Math" w:hAnsi="Cambria Math"/>
+                              <w:sz w:val="18"/>
+                            </w:rPr>
+                            <m:t>i</m:t>
+                          </m:r>
+                        </m:sub>
+                      </m:sSub>
+                      <m:r>
+                        <w:rPr>
+                          <w:rFonts w:ascii="Cambria Math" w:hAnsi="Cambria Math"/>
+                          <w:sz w:val="18"/>
+                        </w:rPr>
+                        <m:t>-d</m:t>
                       </m:r>
                       <m:r>
                         <w:rPr>
                           <w:rFonts w:ascii="Cambria Math" w:hAnsi="Cambria Math"/>
                           <w:sz w:val="18"/>
                         </w:rPr>
-                        <m:t>x+</m:t>
+                        <m:t>)</m:t>
+                      </m:r>
+                    </m:e>
+                  </m:d>
+                </m:e>
+                <m:sup/>
+              </m:sSup>
+            </m:e>
+          </m:nary>
+          <m:r>
+            <w:rPr>
+              <w:rFonts w:ascii="Cambria Math" w:hAnsi="Cambria Math"/>
+              <w:sz w:val="18"/>
+            </w:rPr>
+            <m:t>=0</m:t>
+          </m:r>
+        </m:oMath>
+      </m:oMathPara>
+    </w:p>
+    <w:p>
+      <w:pPr>
+        <w:pStyle w:val="Prrafodelista"/>
+        <w:tabs>
+          <w:tab w:val="left" w:pos="821"/>
+        </w:tabs>
+        <w:spacing w:before="10"/>
+        <w:ind w:left="1080" w:firstLine="0"/>
+        <w:rPr>
+          <w:sz w:val="18"/>
+        </w:rPr>
+      </w:pPr>
+      <m:oMathPara>
+        <m:oMath>
+          <m:nary>
+            <m:naryPr>
+              <m:chr m:val="∑"/>
+              <m:limLoc m:val="undOvr"/>
+              <m:ctrlPr>
+                <w:rPr>
+                  <w:rFonts w:ascii="Cambria Math" w:hAnsi="Cambria Math"/>
+                  <w:i/>
+                  <w:sz w:val="18"/>
+                </w:rPr>
+              </m:ctrlPr>
+            </m:naryPr>
+            <m:sub>
+              <m:r>
+                <w:rPr>
+                  <w:rFonts w:ascii="Cambria Math" w:hAnsi="Cambria Math"/>
+                  <w:sz w:val="18"/>
+                </w:rPr>
+                <m:t>i=1</m:t>
+              </m:r>
+            </m:sub>
+            <m:sup>
+              <m:r>
+                <w:rPr>
+                  <w:rFonts w:ascii="Cambria Math" w:hAnsi="Cambria Math"/>
+                  <w:sz w:val="18"/>
+                </w:rPr>
+                <m:t>n</m:t>
+              </m:r>
+            </m:sup>
+            <m:e>
+              <m:sSup>
+                <m:sSupPr>
+                  <m:ctrlPr>
+                    <w:rPr>
+                      <w:rFonts w:ascii="Cambria Math" w:hAnsi="Cambria Math"/>
+                      <w:i/>
+                      <w:sz w:val="18"/>
+                    </w:rPr>
+                  </m:ctrlPr>
+                </m:sSupPr>
+                <m:e>
+                  <m:sSubSup>
+                    <m:sSubSupPr>
+                      <m:ctrlPr>
+                        <w:rPr>
+                          <w:rFonts w:ascii="Cambria Math" w:hAnsi="Cambria Math"/>
+                          <w:i/>
+                          <w:sz w:val="18"/>
+                        </w:rPr>
+                      </m:ctrlPr>
+                    </m:sSubSupPr>
+                    <m:e>
+                      <m:r>
+                        <w:rPr>
+                          <w:rFonts w:ascii="Cambria Math" w:hAnsi="Cambria Math"/>
+                          <w:sz w:val="18"/>
+                        </w:rPr>
+                        <m:t>x</m:t>
+                      </m:r>
+                    </m:e>
+                    <m:sub>
+                      <m:r>
+                        <w:rPr>
+                          <w:rFonts w:ascii="Cambria Math" w:hAnsi="Cambria Math"/>
+                          <w:sz w:val="18"/>
+                        </w:rPr>
+                        <m:t>i</m:t>
+                      </m:r>
+                    </m:sub>
+                    <m:sup>
+                      <m:r>
+                        <w:rPr>
+                          <w:rFonts w:ascii="Cambria Math" w:hAnsi="Cambria Math"/>
+                          <w:sz w:val="18"/>
+                        </w:rPr>
+                        <m:t>2</m:t>
+                      </m:r>
+                    </m:sup>
+                  </m:sSubSup>
+                  <m:d>
+                    <m:dPr>
+                      <m:ctrlPr>
+                        <w:rPr>
+                          <w:rFonts w:ascii="Cambria Math" w:hAnsi="Cambria Math"/>
+                          <w:i/>
+                          <w:sz w:val="18"/>
+                        </w:rPr>
+                      </m:ctrlPr>
+                    </m:dPr>
+                    <m:e>
+                      <m:sSub>
+                        <m:sSubPr>
+                          <m:ctrlPr>
+                            <w:rPr>
+                              <w:rFonts w:ascii="Cambria Math" w:hAnsi="Cambria Math"/>
+                              <w:i/>
+                              <w:sz w:val="18"/>
+                            </w:rPr>
+                          </m:ctrlPr>
+                        </m:sSubPr>
+                        <m:e>
+                          <m:r>
+                            <w:rPr>
+                              <w:rFonts w:ascii="Cambria Math" w:hAnsi="Cambria Math"/>
+                              <w:sz w:val="18"/>
+                            </w:rPr>
+                            <m:t>y</m:t>
+                          </m:r>
+                        </m:e>
+                        <m:sub>
+                          <m:r>
+                            <w:rPr>
+                              <w:rFonts w:ascii="Cambria Math" w:hAnsi="Cambria Math"/>
+                              <w:sz w:val="18"/>
+                            </w:rPr>
+                            <m:t>i</m:t>
+                          </m:r>
+                        </m:sub>
+                      </m:sSub>
+                      <m:r>
+                        <w:rPr>
+                          <w:rFonts w:ascii="Cambria Math" w:hAnsi="Cambria Math"/>
+                          <w:sz w:val="18"/>
+                        </w:rPr>
+                        <m:t>-</m:t>
                       </m:r>
                       <m:r>
                         <w:rPr>
                           <w:rFonts w:ascii="Cambria Math" w:hAnsi="Cambria Math"/>
                           <w:sz w:val="18"/>
                         </w:rPr>
-                        <m:t>d</m:t>
+                        <m:t>a</m:t>
                       </m:r>
+                      <m:sSubSup>
+                        <m:sSubSupPr>
+                          <m:ctrlPr>
+                            <w:rPr>
+                              <w:rFonts w:ascii="Cambria Math" w:hAnsi="Cambria Math"/>
+                              <w:i/>
+                              <w:sz w:val="18"/>
+                            </w:rPr>
+                          </m:ctrlPr>
+                        </m:sSubSupPr>
+                        <m:e>
+                          <m:r>
+                            <w:rPr>
+                              <w:rFonts w:ascii="Cambria Math" w:hAnsi="Cambria Math"/>
+                              <w:sz w:val="18"/>
+                            </w:rPr>
+                            <m:t>x</m:t>
+                          </m:r>
+                        </m:e>
+                        <m:sub>
+                          <m:r>
+                            <w:rPr>
+                              <w:rFonts w:ascii="Cambria Math" w:hAnsi="Cambria Math"/>
+                              <w:sz w:val="18"/>
+                            </w:rPr>
+                            <m:t>i</m:t>
+                          </m:r>
+                        </m:sub>
+                        <m:sup>
+                          <m:r>
+                            <w:rPr>
+                              <w:rFonts w:ascii="Cambria Math" w:hAnsi="Cambria Math"/>
+                              <w:sz w:val="18"/>
+                            </w:rPr>
+                            <m:t>3</m:t>
+                          </m:r>
+                        </m:sup>
+                      </m:sSubSup>
+                      <m:r>
+                        <w:rPr>
+                          <w:rFonts w:ascii="Cambria Math" w:hAnsi="Cambria Math"/>
+                          <w:sz w:val="18"/>
+                        </w:rPr>
+                        <m:t>-</m:t>
+                      </m:r>
+                      <m:sSubSup>
+                        <m:sSubSupPr>
+                          <m:ctrlPr>
+                            <w:rPr>
+                              <w:rFonts w:ascii="Cambria Math" w:hAnsi="Cambria Math"/>
+                              <w:i/>
+                              <w:sz w:val="18"/>
+                            </w:rPr>
+                          </m:ctrlPr>
+                        </m:sSubSupPr>
+                        <m:e>
+                          <m:r>
+                            <w:rPr>
+                              <w:rFonts w:ascii="Cambria Math" w:hAnsi="Cambria Math"/>
+                              <w:sz w:val="18"/>
+                            </w:rPr>
+                            <m:t>x</m:t>
+                          </m:r>
+                        </m:e>
+                        <m:sub>
+                          <m:r>
+                            <w:rPr>
+                              <w:rFonts w:ascii="Cambria Math" w:hAnsi="Cambria Math"/>
+                              <w:sz w:val="18"/>
+                            </w:rPr>
+                            <m:t>i</m:t>
+                          </m:r>
+                        </m:sub>
+                        <m:sup>
+                          <m:r>
+                            <w:rPr>
+                              <w:rFonts w:ascii="Cambria Math" w:hAnsi="Cambria Math"/>
+                              <w:sz w:val="18"/>
+                            </w:rPr>
+                            <m:t>2</m:t>
+                          </m:r>
+                        </m:sup>
+                      </m:sSubSup>
+                      <m:r>
+                        <w:rPr>
+                          <w:rFonts w:ascii="Cambria Math" w:hAnsi="Cambria Math"/>
+                          <w:sz w:val="18"/>
+                        </w:rPr>
+                        <m:t>b-c</m:t>
+                      </m:r>
+                      <m:sSub>
+                        <m:sSubPr>
+                          <m:ctrlPr>
+                            <w:rPr>
+                              <w:rFonts w:ascii="Cambria Math" w:hAnsi="Cambria Math"/>
+                              <w:i/>
+                              <w:sz w:val="18"/>
+                            </w:rPr>
+                          </m:ctrlPr>
+                        </m:sSubPr>
+                        <m:e>
+                          <m:r>
+                            <w:rPr>
+                              <w:rFonts w:ascii="Cambria Math" w:hAnsi="Cambria Math"/>
+                              <w:sz w:val="18"/>
+                            </w:rPr>
+                            <m:t>x</m:t>
+                          </m:r>
+                        </m:e>
+                        <m:sub>
+                          <m:r>
+                            <w:rPr>
+                              <w:rFonts w:ascii="Cambria Math" w:hAnsi="Cambria Math"/>
+                              <w:sz w:val="18"/>
+                            </w:rPr>
+                            <m:t>i</m:t>
+                          </m:r>
+                        </m:sub>
+                      </m:sSub>
+                      <m:r>
+                        <w:rPr>
+                          <w:rFonts w:ascii="Cambria Math" w:hAnsi="Cambria Math"/>
+                          <w:sz w:val="18"/>
+                        </w:rPr>
+                        <m:t>-d</m:t>
+                      </m:r>
+                      <m:r>
+                        <w:rPr>
+                          <w:rFonts w:ascii="Cambria Math" w:hAnsi="Cambria Math"/>
+                          <w:sz w:val="18"/>
+                        </w:rPr>
+                        <m:t>)</m:t>
+                      </m:r>
+                    </m:e>
+                  </m:d>
+                </m:e>
+                <m:sup/>
+              </m:sSup>
+            </m:e>
+          </m:nary>
+          <m:r>
+            <w:rPr>
+              <w:rFonts w:ascii="Cambria Math" w:hAnsi="Cambria Math"/>
+              <w:sz w:val="18"/>
+            </w:rPr>
+            <m:t>=0</m:t>
+          </m:r>
+        </m:oMath>
+      </m:oMathPara>
+    </w:p>
+    <w:p>
+      <w:pPr>
+        <w:pStyle w:val="Prrafodelista"/>
+        <w:tabs>
+          <w:tab w:val="left" w:pos="821"/>
+        </w:tabs>
+        <w:spacing w:before="10"/>
+        <w:ind w:left="1080" w:firstLine="0"/>
+        <w:rPr>
+          <w:sz w:val="18"/>
+        </w:rPr>
+      </w:pPr>
+      <m:oMathPara>
+        <m:oMath>
+          <m:nary>
+            <m:naryPr>
+              <m:chr m:val="∑"/>
+              <m:limLoc m:val="undOvr"/>
+              <m:ctrlPr>
+                <w:rPr>
+                  <w:rFonts w:ascii="Cambria Math" w:hAnsi="Cambria Math"/>
+                  <w:i/>
+                  <w:sz w:val="18"/>
+                </w:rPr>
+              </m:ctrlPr>
+            </m:naryPr>
+            <m:sub>
+              <m:r>
+                <w:rPr>
+                  <w:rFonts w:ascii="Cambria Math" w:hAnsi="Cambria Math"/>
+                  <w:sz w:val="18"/>
+                </w:rPr>
+                <m:t>i=1</m:t>
+              </m:r>
+            </m:sub>
+            <m:sup>
+              <m:r>
+                <w:rPr>
+                  <w:rFonts w:ascii="Cambria Math" w:hAnsi="Cambria Math"/>
+                  <w:sz w:val="18"/>
+                </w:rPr>
+                <m:t>n</m:t>
+              </m:r>
+            </m:sup>
+            <m:e>
+              <m:sSup>
+                <m:sSupPr>
+                  <m:ctrlPr>
+                    <w:rPr>
+                      <w:rFonts w:ascii="Cambria Math" w:hAnsi="Cambria Math"/>
+                      <w:i/>
+                      <w:sz w:val="18"/>
+                    </w:rPr>
+                  </m:ctrlPr>
+                </m:sSupPr>
+                <m:e>
+                  <m:sSub>
+                    <m:sSubPr>
+                      <m:ctrlPr>
+                        <w:rPr>
+                          <w:rFonts w:ascii="Cambria Math" w:hAnsi="Cambria Math"/>
+                          <w:i/>
+                          <w:sz w:val="18"/>
+                        </w:rPr>
+                      </m:ctrlPr>
+                    </m:sSubPr>
+                    <m:e>
+                      <m:r>
+                        <w:rPr>
+                          <w:rFonts w:ascii="Cambria Math" w:hAnsi="Cambria Math"/>
+                          <w:sz w:val="18"/>
+                        </w:rPr>
+                        <m:t>x</m:t>
+                      </m:r>
+                    </m:e>
+                    <m:sub>
+                      <m:r>
+                        <w:rPr>
+                          <w:rFonts w:ascii="Cambria Math" w:hAnsi="Cambria Math"/>
+                          <w:sz w:val="18"/>
+                        </w:rPr>
+                        <m:t>i</m:t>
+                      </m:r>
+                    </m:sub>
+                  </m:sSub>
+                  <m:d>
+                    <m:dPr>
+                      <m:ctrlPr>
+                        <w:rPr>
+                          <w:rFonts w:ascii="Cambria Math" w:hAnsi="Cambria Math"/>
+                          <w:i/>
+                          <w:sz w:val="18"/>
+                        </w:rPr>
+                      </m:ctrlPr>
+                    </m:dPr>
+                    <m:e>
+                      <m:sSub>
+                        <m:sSubPr>
+                          <m:ctrlPr>
+                            <w:rPr>
+                              <w:rFonts w:ascii="Cambria Math" w:hAnsi="Cambria Math"/>
+                              <w:i/>
+                              <w:sz w:val="18"/>
+                            </w:rPr>
+                          </m:ctrlPr>
+                        </m:sSubPr>
+                        <m:e>
+                          <m:r>
+                            <w:rPr>
+                              <w:rFonts w:ascii="Cambria Math" w:hAnsi="Cambria Math"/>
+                              <w:sz w:val="18"/>
+                            </w:rPr>
+                            <m:t>y</m:t>
+                          </m:r>
+                        </m:e>
+                        <m:sub>
+                          <m:r>
+                            <w:rPr>
+                              <w:rFonts w:ascii="Cambria Math" w:hAnsi="Cambria Math"/>
+                              <w:sz w:val="18"/>
+                            </w:rPr>
+                            <m:t>i</m:t>
+                          </m:r>
+                        </m:sub>
+                      </m:sSub>
+                      <m:r>
+                        <w:rPr>
+                          <w:rFonts w:ascii="Cambria Math" w:hAnsi="Cambria Math"/>
+                          <w:sz w:val="18"/>
+                        </w:rPr>
+                        <m:t>-</m:t>
+                      </m:r>
+                      <m:r>
+                        <w:rPr>
+                          <w:rFonts w:ascii="Cambria Math" w:hAnsi="Cambria Math"/>
+                          <w:sz w:val="18"/>
+                        </w:rPr>
+                        <m:t>a</m:t>
+                      </m:r>
+                      <m:sSubSup>
+                        <m:sSubSupPr>
+                          <m:ctrlPr>
+                            <w:rPr>
+                              <w:rFonts w:ascii="Cambria Math" w:hAnsi="Cambria Math"/>
+                              <w:i/>
+                              <w:sz w:val="18"/>
+                            </w:rPr>
+                          </m:ctrlPr>
+                        </m:sSubSupPr>
+                        <m:e>
+                          <m:r>
+                            <w:rPr>
+                              <w:rFonts w:ascii="Cambria Math" w:hAnsi="Cambria Math"/>
+                              <w:sz w:val="18"/>
+                            </w:rPr>
+                            <m:t>x</m:t>
+                          </m:r>
+                        </m:e>
+                        <m:sub>
+                          <m:r>
+                            <w:rPr>
+                              <w:rFonts w:ascii="Cambria Math" w:hAnsi="Cambria Math"/>
+                              <w:sz w:val="18"/>
+                            </w:rPr>
+                            <m:t>i</m:t>
+                          </m:r>
+                        </m:sub>
+                        <m:sup>
+                          <m:r>
+                            <w:rPr>
+                              <w:rFonts w:ascii="Cambria Math" w:hAnsi="Cambria Math"/>
+                              <w:sz w:val="18"/>
+                            </w:rPr>
+                            <m:t>3</m:t>
+                          </m:r>
+                        </m:sup>
+                      </m:sSubSup>
+                      <m:r>
+                        <w:rPr>
+                          <w:rFonts w:ascii="Cambria Math" w:hAnsi="Cambria Math"/>
+                          <w:sz w:val="18"/>
+                        </w:rPr>
+                        <m:t>-</m:t>
+                      </m:r>
+                      <m:sSubSup>
+                        <m:sSubSupPr>
+                          <m:ctrlPr>
+                            <w:rPr>
+                              <w:rFonts w:ascii="Cambria Math" w:hAnsi="Cambria Math"/>
+                              <w:i/>
+                              <w:sz w:val="18"/>
+                            </w:rPr>
+                          </m:ctrlPr>
+                        </m:sSubSupPr>
+                        <m:e>
+                          <m:r>
+                            <w:rPr>
+                              <w:rFonts w:ascii="Cambria Math" w:hAnsi="Cambria Math"/>
+                              <w:sz w:val="18"/>
+                            </w:rPr>
+                            <m:t>x</m:t>
+                          </m:r>
+                        </m:e>
+                        <m:sub>
+                          <m:r>
+                            <w:rPr>
+                              <w:rFonts w:ascii="Cambria Math" w:hAnsi="Cambria Math"/>
+                              <w:sz w:val="18"/>
+                            </w:rPr>
+                            <m:t>i</m:t>
+                          </m:r>
+                        </m:sub>
+                        <m:sup>
+                          <m:r>
+                            <w:rPr>
+                              <w:rFonts w:ascii="Cambria Math" w:hAnsi="Cambria Math"/>
+                              <w:sz w:val="18"/>
+                            </w:rPr>
+                            <m:t>2</m:t>
+                          </m:r>
+                        </m:sup>
+                      </m:sSubSup>
+                      <m:r>
+                        <w:rPr>
+                          <w:rFonts w:ascii="Cambria Math" w:hAnsi="Cambria Math"/>
+                          <w:sz w:val="18"/>
+                        </w:rPr>
+                        <m:t>b-c</m:t>
+                      </m:r>
+                      <m:sSub>
+                        <m:sSubPr>
+                          <m:ctrlPr>
+                            <w:rPr>
+                              <w:rFonts w:ascii="Cambria Math" w:hAnsi="Cambria Math"/>
+                              <w:i/>
+                              <w:sz w:val="18"/>
+                            </w:rPr>
+                          </m:ctrlPr>
+                        </m:sSubPr>
+                        <m:e>
+                          <m:r>
+                            <w:rPr>
+                              <w:rFonts w:ascii="Cambria Math" w:hAnsi="Cambria Math"/>
+                              <w:sz w:val="18"/>
+                            </w:rPr>
+                            <m:t>x</m:t>
+                          </m:r>
+                        </m:e>
+                        <m:sub>
+                          <m:r>
+                            <w:rPr>
+                              <w:rFonts w:ascii="Cambria Math" w:hAnsi="Cambria Math"/>
+                              <w:sz w:val="18"/>
+                            </w:rPr>
+                            <m:t>i</m:t>
+                          </m:r>
+                        </m:sub>
+                      </m:sSub>
+                      <m:r>
+                        <w:rPr>
+                          <w:rFonts w:ascii="Cambria Math" w:hAnsi="Cambria Math"/>
+                          <w:sz w:val="18"/>
+                        </w:rPr>
+                        <m:t>-d</m:t>
+                      </m:r>
+                      <m:r>
+                        <w:rPr>
+                          <w:rFonts w:ascii="Cambria Math" w:hAnsi="Cambria Math"/>
+                          <w:sz w:val="18"/>
+                        </w:rPr>
+                        <m:t>)</m:t>
+                      </m:r>
+                    </m:e>
+                  </m:d>
+                </m:e>
+                <m:sup/>
+              </m:sSup>
+            </m:e>
+          </m:nary>
+          <m:r>
+            <w:rPr>
+              <w:rFonts w:ascii="Cambria Math" w:hAnsi="Cambria Math"/>
+              <w:sz w:val="18"/>
+            </w:rPr>
+            <m:t>=0</m:t>
+          </m:r>
+        </m:oMath>
+      </m:oMathPara>
+    </w:p>
+    <w:p>
+      <w:pPr>
+        <w:pStyle w:val="Prrafodelista"/>
+        <w:tabs>
+          <w:tab w:val="left" w:pos="821"/>
+        </w:tabs>
+        <w:spacing w:before="10"/>
+        <w:ind w:left="1080" w:firstLine="0"/>
+        <w:rPr>
+          <w:sz w:val="18"/>
+        </w:rPr>
+      </w:pPr>
+      <m:oMathPara>
+        <m:oMath>
+          <m:nary>
+            <m:naryPr>
+              <m:chr m:val="∑"/>
+              <m:limLoc m:val="undOvr"/>
+              <m:ctrlPr>
+                <w:rPr>
+                  <w:rFonts w:ascii="Cambria Math" w:hAnsi="Cambria Math"/>
+                  <w:i/>
+                  <w:sz w:val="18"/>
+                </w:rPr>
+              </m:ctrlPr>
+            </m:naryPr>
+            <m:sub>
+              <m:r>
+                <w:rPr>
+                  <w:rFonts w:ascii="Cambria Math" w:hAnsi="Cambria Math"/>
+                  <w:sz w:val="18"/>
+                </w:rPr>
+                <m:t>i=1</m:t>
+              </m:r>
+            </m:sub>
+            <m:sup>
+              <m:r>
+                <w:rPr>
+                  <w:rFonts w:ascii="Cambria Math" w:hAnsi="Cambria Math"/>
+                  <w:sz w:val="18"/>
+                </w:rPr>
+                <m:t>n</m:t>
+              </m:r>
+            </m:sup>
+            <m:e>
+              <m:sSup>
+                <m:sSupPr>
+                  <m:ctrlPr>
+                    <w:rPr>
+                      <w:rFonts w:ascii="Cambria Math" w:hAnsi="Cambria Math"/>
+                      <w:i/>
+                      <w:sz w:val="18"/>
+                    </w:rPr>
+                  </m:ctrlPr>
+                </m:sSupPr>
+                <m:e>
+                  <m:d>
+                    <m:dPr>
+                      <m:ctrlPr>
+                        <w:rPr>
+                          <w:rFonts w:ascii="Cambria Math" w:hAnsi="Cambria Math"/>
+                          <w:i/>
+                          <w:sz w:val="18"/>
+                        </w:rPr>
+                      </m:ctrlPr>
+                    </m:dPr>
+                    <m:e>
+                      <m:sSub>
+                        <m:sSubPr>
+                          <m:ctrlPr>
+                            <w:rPr>
+                              <w:rFonts w:ascii="Cambria Math" w:hAnsi="Cambria Math"/>
+                              <w:i/>
+                              <w:sz w:val="18"/>
+                            </w:rPr>
+                          </m:ctrlPr>
+                        </m:sSubPr>
+                        <m:e>
+                          <m:r>
+                            <w:rPr>
+                              <w:rFonts w:ascii="Cambria Math" w:hAnsi="Cambria Math"/>
+                              <w:sz w:val="18"/>
+                            </w:rPr>
+                            <m:t>y</m:t>
+                          </m:r>
+                        </m:e>
+                        <m:sub>
+                          <m:r>
+                            <w:rPr>
+                              <w:rFonts w:ascii="Cambria Math" w:hAnsi="Cambria Math"/>
+                              <w:sz w:val="18"/>
+                            </w:rPr>
+                            <m:t>i</m:t>
+                          </m:r>
+                        </m:sub>
+                      </m:sSub>
+                      <m:r>
+                        <w:rPr>
+                          <w:rFonts w:ascii="Cambria Math" w:hAnsi="Cambria Math"/>
+                          <w:sz w:val="18"/>
+                        </w:rPr>
+                        <m:t>-</m:t>
+                      </m:r>
+                      <m:r>
+                        <w:rPr>
+                          <w:rFonts w:ascii="Cambria Math" w:hAnsi="Cambria Math"/>
+                          <w:sz w:val="18"/>
+                        </w:rPr>
+                        <m:t>a</m:t>
+                      </m:r>
+                      <m:sSubSup>
+                        <m:sSubSupPr>
+                          <m:ctrlPr>
+                            <w:rPr>
+                              <w:rFonts w:ascii="Cambria Math" w:hAnsi="Cambria Math"/>
+                              <w:i/>
+                              <w:sz w:val="18"/>
+                            </w:rPr>
+                          </m:ctrlPr>
+                        </m:sSubSupPr>
+                        <m:e>
+                          <m:r>
+                            <w:rPr>
+                              <w:rFonts w:ascii="Cambria Math" w:hAnsi="Cambria Math"/>
+                              <w:sz w:val="18"/>
+                            </w:rPr>
+                            <m:t>x</m:t>
+                          </m:r>
+                        </m:e>
+                        <m:sub>
+                          <m:r>
+                            <w:rPr>
+                              <w:rFonts w:ascii="Cambria Math" w:hAnsi="Cambria Math"/>
+                              <w:sz w:val="18"/>
+                            </w:rPr>
+                            <m:t>i</m:t>
+                          </m:r>
+                        </m:sub>
+                        <m:sup>
+                          <m:r>
+                            <w:rPr>
+                              <w:rFonts w:ascii="Cambria Math" w:hAnsi="Cambria Math"/>
+                              <w:sz w:val="18"/>
+                            </w:rPr>
+                            <m:t>3</m:t>
+                          </m:r>
+                        </m:sup>
+                      </m:sSubSup>
+                      <m:r>
+                        <w:rPr>
+                          <w:rFonts w:ascii="Cambria Math" w:hAnsi="Cambria Math"/>
+                          <w:sz w:val="18"/>
+                        </w:rPr>
+                        <m:t>-</m:t>
+                      </m:r>
+                      <m:sSubSup>
+                        <m:sSubSupPr>
+                          <m:ctrlPr>
+                            <w:rPr>
+                              <w:rFonts w:ascii="Cambria Math" w:hAnsi="Cambria Math"/>
+                              <w:i/>
+                              <w:sz w:val="18"/>
+                            </w:rPr>
+                          </m:ctrlPr>
+                        </m:sSubSupPr>
+                        <m:e>
+                          <m:r>
+                            <w:rPr>
+                              <w:rFonts w:ascii="Cambria Math" w:hAnsi="Cambria Math"/>
+                              <w:sz w:val="18"/>
+                            </w:rPr>
+                            <m:t>x</m:t>
+                          </m:r>
+                        </m:e>
+                        <m:sub>
+                          <m:r>
+                            <w:rPr>
+                              <w:rFonts w:ascii="Cambria Math" w:hAnsi="Cambria Math"/>
+                              <w:sz w:val="18"/>
+                            </w:rPr>
+                            <m:t>i</m:t>
+                          </m:r>
+                        </m:sub>
+                        <m:sup>
+                          <m:r>
+                            <w:rPr>
+                              <w:rFonts w:ascii="Cambria Math" w:hAnsi="Cambria Math"/>
+                              <w:sz w:val="18"/>
+                            </w:rPr>
+                            <m:t>2</m:t>
+                          </m:r>
+                        </m:sup>
+                      </m:sSubSup>
+                      <m:r>
+                        <w:rPr>
+                          <w:rFonts w:ascii="Cambria Math" w:hAnsi="Cambria Math"/>
+                          <w:sz w:val="18"/>
+                        </w:rPr>
+                        <m:t>b-c</m:t>
+                      </m:r>
+                      <m:sSub>
+                        <m:sSubPr>
+                          <m:ctrlPr>
+                            <w:rPr>
+                              <w:rFonts w:ascii="Cambria Math" w:hAnsi="Cambria Math"/>
+                              <w:i/>
+                              <w:sz w:val="18"/>
+                            </w:rPr>
+                          </m:ctrlPr>
+                        </m:sSubPr>
+                        <m:e>
+                          <m:r>
+                            <w:rPr>
+                              <w:rFonts w:ascii="Cambria Math" w:hAnsi="Cambria Math"/>
+                              <w:sz w:val="18"/>
+                            </w:rPr>
+                            <m:t>x</m:t>
+                          </m:r>
+                        </m:e>
+                        <m:sub>
+                          <m:r>
+                            <w:rPr>
+                              <w:rFonts w:ascii="Cambria Math" w:hAnsi="Cambria Math"/>
+                              <w:sz w:val="18"/>
+                            </w:rPr>
+                            <m:t>i</m:t>
+                          </m:r>
+                        </m:sub>
+                      </m:sSub>
+                      <m:r>
+                        <w:rPr>
+                          <w:rFonts w:ascii="Cambria Math" w:hAnsi="Cambria Math"/>
+                          <w:sz w:val="18"/>
+                        </w:rPr>
+                        <m:t>-d</m:t>
+                      </m:r>
+                      <m:r>
+                        <w:rPr>
+                          <w:rFonts w:ascii="Cambria Math" w:hAnsi="Cambria Math"/>
+                          <w:sz w:val="18"/>
+                        </w:rPr>
+                        <m:t>)</m:t>
+                      </m:r>
+                    </m:e>
+                  </m:d>
+                </m:e>
+                <m:sup/>
+              </m:sSup>
+            </m:e>
+          </m:nary>
+          <m:r>
+            <w:rPr>
+              <w:rFonts w:ascii="Cambria Math" w:hAnsi="Cambria Math"/>
+              <w:sz w:val="18"/>
+            </w:rPr>
+            <m:t>=0</m:t>
+          </m:r>
+        </m:oMath>
+      </m:oMathPara>
+    </w:p>
+    <w:p>
+      <w:pPr>
+        <w:pStyle w:val="Prrafodelista"/>
+        <w:tabs>
+          <w:tab w:val="left" w:pos="821"/>
+        </w:tabs>
+        <w:spacing w:before="10"/>
+        <w:ind w:left="1080" w:firstLine="0"/>
+        <w:rPr>
+          <w:sz w:val="18"/>
+        </w:rPr>
+      </w:pPr>
+    </w:p>
+    <w:p>
+      <w:pPr>
+        <w:pStyle w:val="Prrafodelista"/>
+        <w:numPr>
+          <w:ilvl w:val="0"/>
+          <w:numId w:val="4"/>
+        </w:numPr>
+        <w:tabs>
+          <w:tab w:val="left" w:pos="821"/>
+        </w:tabs>
+        <w:spacing w:before="10"/>
+        <w:rPr>
+          <w:sz w:val="18"/>
+        </w:rPr>
+      </w:pPr>
+      <w:r>
+        <w:rPr>
+          <w:color w:val="231F21"/>
+          <w:sz w:val="18"/>
+        </w:rPr>
+        <w:t>Construya</w:t>
+      </w:r>
+      <w:r>
+        <w:rPr>
+          <w:color w:val="231F21"/>
+          <w:spacing w:val="-5"/>
+          <w:sz w:val="18"/>
+        </w:rPr>
+        <w:t xml:space="preserve"> </w:t>
+      </w:r>
+      <w:r>
+        <w:rPr>
+          <w:color w:val="231F21"/>
+          <w:sz w:val="18"/>
+        </w:rPr>
+        <w:t>el</w:t>
+      </w:r>
+      <w:r>
+        <w:rPr>
+          <w:color w:val="231F21"/>
+          <w:spacing w:val="-8"/>
+          <w:sz w:val="18"/>
+        </w:rPr>
+        <w:t xml:space="preserve"> </w:t>
+      </w:r>
+      <w:r>
+        <w:rPr>
+          <w:color w:val="231F21"/>
+          <w:sz w:val="18"/>
+        </w:rPr>
+        <w:t>polinomio</w:t>
+      </w:r>
+      <w:r>
+        <w:rPr>
+          <w:color w:val="231F21"/>
+          <w:spacing w:val="-3"/>
+          <w:sz w:val="18"/>
+        </w:rPr>
+        <w:t xml:space="preserve"> </w:t>
+      </w:r>
+      <w:r>
+        <w:rPr>
+          <w:color w:val="231F21"/>
+          <w:sz w:val="18"/>
+        </w:rPr>
+        <w:t>por</w:t>
+      </w:r>
+      <w:r>
+        <w:rPr>
+          <w:color w:val="231F21"/>
+          <w:spacing w:val="-5"/>
+          <w:sz w:val="18"/>
+        </w:rPr>
+        <w:t xml:space="preserve"> </w:t>
+      </w:r>
+      <w:r>
+        <w:rPr>
+          <w:color w:val="231F21"/>
+          <w:sz w:val="18"/>
+        </w:rPr>
+        <w:t>mínimos</w:t>
+      </w:r>
+      <w:r>
+        <w:rPr>
+          <w:color w:val="231F21"/>
+          <w:spacing w:val="-4"/>
+          <w:sz w:val="18"/>
+        </w:rPr>
+        <w:t xml:space="preserve"> </w:t>
+      </w:r>
+      <w:r>
+        <w:rPr>
+          <w:color w:val="231F21"/>
+          <w:sz w:val="18"/>
+        </w:rPr>
+        <w:t>cuadrados</w:t>
+      </w:r>
+      <w:r>
+        <w:rPr>
+          <w:color w:val="231F21"/>
+          <w:spacing w:val="-8"/>
+          <w:sz w:val="18"/>
+        </w:rPr>
+        <w:t xml:space="preserve"> </w:t>
+      </w:r>
+      <w:r>
+        <w:rPr>
+          <w:color w:val="231F21"/>
+          <w:sz w:val="18"/>
+        </w:rPr>
+        <w:t>de</w:t>
+      </w:r>
+      <w:r>
+        <w:rPr>
+          <w:color w:val="231F21"/>
+          <w:spacing w:val="-5"/>
+          <w:sz w:val="18"/>
+        </w:rPr>
+        <w:t xml:space="preserve"> </w:t>
+      </w:r>
+      <w:r>
+        <w:rPr>
+          <w:color w:val="231F21"/>
+          <w:sz w:val="18"/>
+        </w:rPr>
+        <w:t>la</w:t>
+      </w:r>
+      <w:r>
+        <w:rPr>
+          <w:color w:val="231F21"/>
+          <w:spacing w:val="-4"/>
+          <w:sz w:val="18"/>
+        </w:rPr>
+        <w:t xml:space="preserve"> </w:t>
+      </w:r>
+      <w:r>
+        <w:rPr>
+          <w:color w:val="231F21"/>
+          <w:sz w:val="18"/>
+        </w:rPr>
+        <w:t>forma</w:t>
+      </w:r>
+      <w:r>
+        <w:rPr>
+          <w:color w:val="231F21"/>
+          <w:spacing w:val="-7"/>
+          <w:sz w:val="18"/>
+        </w:rPr>
+        <w:t xml:space="preserve"> </w:t>
+      </w:r>
+      <w:r>
+        <w:rPr>
+          <w:rFonts w:ascii="Cambria Math" w:hAnsi="Cambria Math" w:cs="Cambria Math"/>
+          <w:i/>
+          <w:color w:val="231F21"/>
+          <w:sz w:val="18"/>
+        </w:rPr>
+        <w:t>𝑏𝑒</w:t>
+      </w:r>
+      <w:proofErr w:type="spellStart"/>
+      <w:r>
+        <w:rPr>
+          <w:i/>
+          <w:color w:val="231F21"/>
+          <w:sz w:val="18"/>
+          <w:vertAlign w:val="superscript"/>
+        </w:rPr>
+        <w:t>ax</w:t>
+      </w:r>
+      <w:proofErr w:type="spellEnd"/>
+      <w:r>
+        <w:rPr>
+          <w:i/>
+          <w:color w:val="231F21"/>
+          <w:spacing w:val="6"/>
+          <w:sz w:val="18"/>
+        </w:rPr>
+        <w:t xml:space="preserve"> </w:t>
+      </w:r>
+      <w:r>
+        <w:rPr>
+          <w:color w:val="231F21"/>
+          <w:sz w:val="18"/>
+        </w:rPr>
+        <w:t>y</w:t>
+      </w:r>
+      <w:r>
+        <w:rPr>
+          <w:color w:val="231F21"/>
+          <w:spacing w:val="-4"/>
+          <w:sz w:val="18"/>
+        </w:rPr>
+        <w:t xml:space="preserve"> </w:t>
+      </w:r>
+      <w:r>
+        <w:rPr>
+          <w:color w:val="231F21"/>
+          <w:sz w:val="18"/>
+        </w:rPr>
+        <w:t>calcule</w:t>
+      </w:r>
+      <w:r>
+        <w:rPr>
+          <w:color w:val="231F21"/>
+          <w:spacing w:val="-4"/>
+          <w:sz w:val="18"/>
+        </w:rPr>
+        <w:t xml:space="preserve"> </w:t>
+      </w:r>
+      <w:r>
+        <w:rPr>
+          <w:color w:val="231F21"/>
+          <w:sz w:val="18"/>
+        </w:rPr>
+        <w:t>el</w:t>
+      </w:r>
+      <w:r>
+        <w:rPr>
+          <w:color w:val="231F21"/>
+          <w:spacing w:val="-4"/>
+          <w:sz w:val="18"/>
+        </w:rPr>
+        <w:t xml:space="preserve"> </w:t>
+      </w:r>
+      <w:r>
+        <w:rPr>
+          <w:color w:val="231F21"/>
+          <w:spacing w:val="-2"/>
+          <w:sz w:val="18"/>
+        </w:rPr>
+        <w:t>error.</w:t>
+      </w:r>
+    </w:p>
+    <w:p>
+      <w:pPr>
+        <w:pStyle w:val="Prrafodelista"/>
+        <w:tabs>
+          <w:tab w:val="left" w:pos="821"/>
+        </w:tabs>
+        <w:spacing w:before="10"/>
+        <w:ind w:left="1080" w:firstLine="0"/>
+        <w:rPr>
+          <w:sz w:val="18"/>
+        </w:rPr>
+      </w:pPr>
+      <m:oMathPara>
+        <m:oMath>
+          <m:r>
+            <w:rPr>
+              <w:rFonts w:ascii="Cambria Math" w:hAnsi="Cambria Math"/>
+              <w:sz w:val="18"/>
+            </w:rPr>
+            <m:t xml:space="preserve">SM= </m:t>
+          </m:r>
+          <m:nary>
+            <m:naryPr>
+              <m:chr m:val="∑"/>
+              <m:limLoc m:val="undOvr"/>
+              <m:ctrlPr>
+                <w:rPr>
+                  <w:rFonts w:ascii="Cambria Math" w:hAnsi="Cambria Math"/>
+                  <w:i/>
+                  <w:sz w:val="18"/>
+                </w:rPr>
+              </m:ctrlPr>
+            </m:naryPr>
+            <m:sub>
+              <m:r>
+                <w:rPr>
+                  <w:rFonts w:ascii="Cambria Math" w:hAnsi="Cambria Math"/>
+                  <w:sz w:val="18"/>
+                </w:rPr>
+                <m:t>i=1</m:t>
+              </m:r>
+            </m:sub>
+            <m:sup>
+              <m:r>
+                <w:rPr>
+                  <w:rFonts w:ascii="Cambria Math" w:hAnsi="Cambria Math"/>
+                  <w:sz w:val="18"/>
+                </w:rPr>
+                <m:t>n</m:t>
+              </m:r>
+            </m:sup>
+            <m:e>
+              <m:sSup>
+                <m:sSupPr>
+                  <m:ctrlPr>
+                    <w:rPr>
+                      <w:rFonts w:ascii="Cambria Math" w:hAnsi="Cambria Math"/>
+                      <w:i/>
+                      <w:sz w:val="18"/>
+                    </w:rPr>
+                  </m:ctrlPr>
+                </m:sSupPr>
+                <m:e>
+                  <m:d>
+                    <m:dPr>
+                      <m:ctrlPr>
+                        <w:rPr>
+                          <w:rFonts w:ascii="Cambria Math" w:hAnsi="Cambria Math"/>
+                          <w:i/>
+                          <w:sz w:val="18"/>
+                        </w:rPr>
+                      </m:ctrlPr>
+                    </m:dPr>
+                    <m:e>
+                      <m:sSub>
+                        <m:sSubPr>
+                          <m:ctrlPr>
+                            <w:rPr>
+                              <w:rFonts w:ascii="Cambria Math" w:hAnsi="Cambria Math"/>
+                              <w:i/>
+                              <w:sz w:val="18"/>
+                            </w:rPr>
+                          </m:ctrlPr>
+                        </m:sSubPr>
+                        <m:e>
+                          <m:r>
+                            <w:rPr>
+                              <w:rFonts w:ascii="Cambria Math" w:hAnsi="Cambria Math"/>
+                              <w:sz w:val="18"/>
+                            </w:rPr>
+                            <m:t>y</m:t>
+                          </m:r>
+                        </m:e>
+                        <m:sub>
+                          <m:r>
+                            <w:rPr>
+                              <w:rFonts w:ascii="Cambria Math" w:hAnsi="Cambria Math"/>
+                              <w:sz w:val="18"/>
+                            </w:rPr>
+                            <m:t>i</m:t>
+                          </m:r>
+                        </m:sub>
+                      </m:sSub>
+                      <m:r>
+                        <w:rPr>
+                          <w:rFonts w:ascii="Cambria Math" w:hAnsi="Cambria Math"/>
+                          <w:sz w:val="18"/>
+                        </w:rPr>
+                        <m:t>-(</m:t>
+                      </m:r>
+                      <m:r>
+                        <w:rPr>
+                          <w:rFonts w:ascii="Cambria Math" w:hAnsi="Cambria Math"/>
+                          <w:sz w:val="18"/>
+                        </w:rPr>
+                        <m:t>b</m:t>
+                      </m:r>
+                      <m:sSup>
+                        <m:sSupPr>
+                          <m:ctrlPr>
+                            <w:rPr>
+                              <w:rFonts w:ascii="Cambria Math" w:hAnsi="Cambria Math"/>
+                              <w:i/>
+                              <w:sz w:val="18"/>
+                            </w:rPr>
+                          </m:ctrlPr>
+                        </m:sSupPr>
+                        <m:e>
+                          <m:r>
+                            <w:rPr>
+                              <w:rFonts w:ascii="Cambria Math" w:hAnsi="Cambria Math"/>
+                              <w:sz w:val="18"/>
+                            </w:rPr>
+                            <m:t>e</m:t>
+                          </m:r>
+                        </m:e>
+                        <m:sup>
+                          <m:r>
+                            <w:rPr>
+                              <w:rFonts w:ascii="Cambria Math" w:hAnsi="Cambria Math"/>
+                              <w:sz w:val="18"/>
+                            </w:rPr>
+                            <m:t>a</m:t>
+                          </m:r>
+                          <m:sSub>
+                            <m:sSubPr>
+                              <m:ctrlPr>
+                                <w:rPr>
+                                  <w:rFonts w:ascii="Cambria Math" w:hAnsi="Cambria Math"/>
+                                  <w:i/>
+                                  <w:sz w:val="18"/>
+                                </w:rPr>
+                              </m:ctrlPr>
+                            </m:sSubPr>
+                            <m:e>
+                              <m:r>
+                                <w:rPr>
+                                  <w:rFonts w:ascii="Cambria Math" w:hAnsi="Cambria Math"/>
+                                  <w:sz w:val="18"/>
+                                </w:rPr>
+                                <m:t>x</m:t>
+                              </m:r>
+                            </m:e>
+                            <m:sub>
+                              <m:r>
+                                <w:rPr>
+                                  <w:rFonts w:ascii="Cambria Math" w:hAnsi="Cambria Math"/>
+                                  <w:sz w:val="18"/>
+                                </w:rPr>
+                                <m:t>i</m:t>
+                              </m:r>
+                            </m:sub>
+                          </m:sSub>
+                        </m:sup>
+                      </m:sSup>
                       <m:r>
                         <w:rPr>
                           <w:rFonts w:ascii="Cambria Math" w:hAnsi="Cambria Math"/>
@@ -2198,59 +4901,28 @@
         <w:spacing w:before="10"/>
         <w:ind w:left="1080" w:firstLine="0"/>
         <w:rPr>
+          <w:b/>
+          <w:bCs/>
+          <w:iCs/>
           <w:sz w:val="16"/>
           <w:szCs w:val="20"/>
         </w:rPr>
       </w:pPr>
-      <m:oMath>
-        <m:sSub>
-          <m:sSubPr>
-            <m:ctrlPr>
-              <w:rPr>
-                <w:rFonts w:ascii="Cambria Math" w:hAnsi="Cambria Math"/>
-                <w:i/>
-                <w:sz w:val="16"/>
-                <w:szCs w:val="20"/>
-              </w:rPr>
-            </m:ctrlPr>
-          </m:sSubPr>
-          <m:e>
-            <m:r>
-              <w:rPr>
-                <w:rFonts w:ascii="Cambria Math" w:hAnsi="Cambria Math"/>
-                <w:sz w:val="16"/>
-                <w:szCs w:val="20"/>
-              </w:rPr>
-              <m:t>B</m:t>
-            </m:r>
-          </m:e>
-          <m:sub>
-            <m:r>
-              <w:rPr>
-                <w:rFonts w:ascii="Cambria Math" w:hAnsi="Cambria Math"/>
-                <w:sz w:val="16"/>
-                <w:szCs w:val="20"/>
-              </w:rPr>
-              <m:t>0</m:t>
-            </m:r>
-          </m:sub>
-        </m:sSub>
-        <m:r>
-          <w:rPr>
-            <w:rFonts w:ascii="Cambria Math" w:hAnsi="Cambria Math"/>
-            <w:sz w:val="16"/>
-            <w:szCs w:val="20"/>
-          </w:rPr>
-          <m:t>=Y intersecto con x=0</m:t>
-        </m:r>
-      </m:oMath>
-      <w:r>
-        <w:rPr>
-          <w:sz w:val="16"/>
-          <w:szCs w:val="20"/>
-        </w:rPr>
-        <w:t>.</w:t>
-      </w:r>
+      <m:oMathPara>
+        <m:oMath>
+          <m:r>
+            <m:rPr>
+              <m:sty m:val="b"/>
+            </m:rPr>
+            <w:rPr>
+              <w:rFonts w:ascii="Cambria Math" w:hAnsi="Cambria Math"/>
+              <w:sz w:val="16"/>
+              <w:szCs w:val="20"/>
+            </w:rPr>
+            <m:t>Ecuaciones</m:t>
+          </m:r>
+        </m:oMath>
+      </m:oMathPara>
     </w:p>
     <w:p>
       <w:pPr>
@@ -2261,67 +4933,224 @@
         <w:spacing w:before="10"/>
         <w:ind w:left="1080" w:firstLine="0"/>
         <w:rPr>
-          <w:sz w:val="16"/>
-          <w:szCs w:val="20"/>
+          <w:sz w:val="18"/>
         </w:rPr>
       </w:pPr>
-      <m:oMath>
-        <m:sSub>
-          <m:sSubPr>
-            <m:ctrlPr>
-              <w:rPr>
-                <w:rFonts w:ascii="Cambria Math" w:hAnsi="Cambria Math"/>
-                <w:i/>
-                <w:sz w:val="16"/>
-                <w:szCs w:val="20"/>
-              </w:rPr>
-            </m:ctrlPr>
-          </m:sSubPr>
-          <m:e>
-            <m:r>
-              <w:rPr>
-                <w:rFonts w:ascii="Cambria Math" w:hAnsi="Cambria Math"/>
-                <w:sz w:val="16"/>
-                <w:szCs w:val="20"/>
-              </w:rPr>
-              <m:t>B</m:t>
-            </m:r>
-          </m:e>
-          <m:sub>
-            <m:r>
-              <w:rPr>
-                <w:rFonts w:ascii="Cambria Math" w:hAnsi="Cambria Math"/>
-                <w:sz w:val="16"/>
-                <w:szCs w:val="20"/>
-              </w:rPr>
-              <m:t>1</m:t>
-            </m:r>
-          </m:sub>
-        </m:sSub>
-        <m:r>
-          <w:rPr>
-            <w:rFonts w:ascii="Cambria Math" w:hAnsi="Cambria Math"/>
-            <w:sz w:val="16"/>
-            <w:szCs w:val="20"/>
-          </w:rPr>
-          <m:t>=Pendiente de la recta "M</m:t>
-        </m:r>
-        <m:r>
-          <w:rPr>
-            <w:rFonts w:ascii="Cambria Math" w:hAnsi="Cambria Math"/>
-            <w:sz w:val="16"/>
-            <w:szCs w:val="20"/>
-          </w:rPr>
-          <m:t>"</m:t>
-        </m:r>
-      </m:oMath>
-      <w:r>
-        <w:rPr>
-          <w:sz w:val="16"/>
-          <w:szCs w:val="20"/>
-        </w:rPr>
-        <w:t>.</w:t>
-      </w:r>
+      <m:oMathPara>
+        <m:oMath>
+          <m:nary>
+            <m:naryPr>
+              <m:chr m:val="∑"/>
+              <m:limLoc m:val="undOvr"/>
+              <m:ctrlPr>
+                <w:rPr>
+                  <w:rFonts w:ascii="Cambria Math" w:hAnsi="Cambria Math"/>
+                  <w:i/>
+                  <w:sz w:val="18"/>
+                </w:rPr>
+              </m:ctrlPr>
+            </m:naryPr>
+            <m:sub>
+              <m:r>
+                <w:rPr>
+                  <w:rFonts w:ascii="Cambria Math" w:hAnsi="Cambria Math"/>
+                  <w:sz w:val="18"/>
+                </w:rPr>
+                <m:t>i=1</m:t>
+              </m:r>
+            </m:sub>
+            <m:sup>
+              <m:r>
+                <w:rPr>
+                  <w:rFonts w:ascii="Cambria Math" w:hAnsi="Cambria Math"/>
+                  <w:sz w:val="18"/>
+                </w:rPr>
+                <m:t>n</m:t>
+              </m:r>
+            </m:sup>
+            <m:e>
+              <m:sSup>
+                <m:sSupPr>
+                  <m:ctrlPr>
+                    <w:rPr>
+                      <w:rFonts w:ascii="Cambria Math" w:hAnsi="Cambria Math"/>
+                      <w:i/>
+                      <w:sz w:val="18"/>
+                    </w:rPr>
+                  </m:ctrlPr>
+                </m:sSupPr>
+                <m:e>
+                  <m:r>
+                    <w:rPr>
+                      <w:rFonts w:ascii="Cambria Math" w:hAnsi="Cambria Math"/>
+                      <w:sz w:val="18"/>
+                    </w:rPr>
+                    <m:t>bx</m:t>
+                  </m:r>
+                  <m:sSup>
+                    <m:sSupPr>
+                      <m:ctrlPr>
+                        <w:rPr>
+                          <w:rFonts w:ascii="Cambria Math" w:hAnsi="Cambria Math"/>
+                          <w:i/>
+                          <w:sz w:val="18"/>
+                        </w:rPr>
+                      </m:ctrlPr>
+                    </m:sSupPr>
+                    <m:e>
+                      <m:r>
+                        <w:rPr>
+                          <w:rFonts w:ascii="Cambria Math" w:hAnsi="Cambria Math"/>
+                          <w:sz w:val="18"/>
+                        </w:rPr>
+                        <m:t>e</m:t>
+                      </m:r>
+                    </m:e>
+                    <m:sup>
+                      <m:r>
+                        <w:rPr>
+                          <w:rFonts w:ascii="Cambria Math" w:hAnsi="Cambria Math"/>
+                          <w:sz w:val="18"/>
+                        </w:rPr>
+                        <m:t>ax</m:t>
+                      </m:r>
+                    </m:sup>
+                  </m:sSup>
+                  <m:d>
+                    <m:dPr>
+                      <m:ctrlPr>
+                        <w:rPr>
+                          <w:rFonts w:ascii="Cambria Math" w:hAnsi="Cambria Math"/>
+                          <w:i/>
+                          <w:sz w:val="18"/>
+                        </w:rPr>
+                      </m:ctrlPr>
+                    </m:dPr>
+                    <m:e>
+                      <m:sSub>
+                        <m:sSubPr>
+                          <m:ctrlPr>
+                            <w:rPr>
+                              <w:rFonts w:ascii="Cambria Math" w:hAnsi="Cambria Math"/>
+                              <w:i/>
+                              <w:sz w:val="18"/>
+                            </w:rPr>
+                          </m:ctrlPr>
+                        </m:sSubPr>
+                        <m:e>
+                          <m:r>
+                            <w:rPr>
+                              <w:rFonts w:ascii="Cambria Math" w:hAnsi="Cambria Math"/>
+                              <w:sz w:val="18"/>
+                            </w:rPr>
+                            <m:t>y</m:t>
+                          </m:r>
+                        </m:e>
+                        <m:sub>
+                          <m:r>
+                            <w:rPr>
+                              <w:rFonts w:ascii="Cambria Math" w:hAnsi="Cambria Math"/>
+                              <w:sz w:val="18"/>
+                            </w:rPr>
+                            <m:t>i</m:t>
+                          </m:r>
+                        </m:sub>
+                      </m:sSub>
+                      <m:r>
+                        <w:rPr>
+                          <w:rFonts w:ascii="Cambria Math" w:hAnsi="Cambria Math"/>
+                          <w:sz w:val="18"/>
+                        </w:rPr>
+                        <m:t>-</m:t>
+                      </m:r>
+                      <m:r>
+                        <w:rPr>
+                          <w:rFonts w:ascii="Cambria Math" w:hAnsi="Cambria Math"/>
+                          <w:sz w:val="18"/>
+                        </w:rPr>
+                        <m:t>b</m:t>
+                      </m:r>
+                      <m:sSup>
+                        <m:sSupPr>
+                          <m:ctrlPr>
+                            <w:rPr>
+                              <w:rFonts w:ascii="Cambria Math" w:hAnsi="Cambria Math"/>
+                              <w:i/>
+                              <w:sz w:val="18"/>
+                            </w:rPr>
+                          </m:ctrlPr>
+                        </m:sSupPr>
+                        <m:e>
+                          <m:r>
+                            <w:rPr>
+                              <w:rFonts w:ascii="Cambria Math" w:hAnsi="Cambria Math"/>
+                              <w:sz w:val="18"/>
+                            </w:rPr>
+                            <m:t>e</m:t>
+                          </m:r>
+                        </m:e>
+                        <m:sup>
+                          <m:r>
+                            <w:rPr>
+                              <w:rFonts w:ascii="Cambria Math" w:hAnsi="Cambria Math"/>
+                              <w:sz w:val="18"/>
+                            </w:rPr>
+                            <m:t>a</m:t>
+                          </m:r>
+                          <m:sSub>
+                            <m:sSubPr>
+                              <m:ctrlPr>
+                                <w:rPr>
+                                  <w:rFonts w:ascii="Cambria Math" w:hAnsi="Cambria Math"/>
+                                  <w:i/>
+                                  <w:sz w:val="18"/>
+                                </w:rPr>
+                              </m:ctrlPr>
+                            </m:sSubPr>
+                            <m:e>
+                              <m:r>
+                                <w:rPr>
+                                  <w:rFonts w:ascii="Cambria Math" w:hAnsi="Cambria Math"/>
+                                  <w:sz w:val="18"/>
+                                </w:rPr>
+                                <m:t>x</m:t>
+                              </m:r>
+                            </m:e>
+                            <m:sub>
+                              <m:r>
+                                <w:rPr>
+                                  <w:rFonts w:ascii="Cambria Math" w:hAnsi="Cambria Math"/>
+                                  <w:sz w:val="18"/>
+                                </w:rPr>
+                                <m:t>i</m:t>
+                              </m:r>
+                            </m:sub>
+                          </m:sSub>
+                        </m:sup>
+                      </m:sSup>
+                      <m:r>
+                        <w:rPr>
+                          <w:rFonts w:ascii="Cambria Math" w:hAnsi="Cambria Math"/>
+                          <w:sz w:val="18"/>
+                        </w:rPr>
+                        <m:t>)</m:t>
+                      </m:r>
+                    </m:e>
+                  </m:d>
+                </m:e>
+                <m:sup/>
+              </m:sSup>
+            </m:e>
+          </m:nary>
+          <m:r>
+            <w:rPr>
+              <w:rFonts w:ascii="Cambria Math" w:hAnsi="Cambria Math"/>
+              <w:sz w:val="18"/>
+            </w:rPr>
+            <m:t>=0</m:t>
+          </m:r>
+        </m:oMath>
+      </m:oMathPara>
     </w:p>
     <w:p>
       <w:pPr>
@@ -2331,6 +5160,231 @@
         </w:tabs>
         <w:spacing w:before="10"/>
         <w:ind w:left="1080" w:firstLine="0"/>
+        <w:rPr>
+          <w:sz w:val="18"/>
+        </w:rPr>
+      </w:pPr>
+      <m:oMathPara>
+        <m:oMath>
+          <m:nary>
+            <m:naryPr>
+              <m:chr m:val="∑"/>
+              <m:limLoc m:val="undOvr"/>
+              <m:ctrlPr>
+                <w:rPr>
+                  <w:rFonts w:ascii="Cambria Math" w:hAnsi="Cambria Math"/>
+                  <w:i/>
+                  <w:sz w:val="18"/>
+                </w:rPr>
+              </m:ctrlPr>
+            </m:naryPr>
+            <m:sub>
+              <m:r>
+                <w:rPr>
+                  <w:rFonts w:ascii="Cambria Math" w:hAnsi="Cambria Math"/>
+                  <w:sz w:val="18"/>
+                </w:rPr>
+                <m:t>i=1</m:t>
+              </m:r>
+            </m:sub>
+            <m:sup>
+              <m:r>
+                <w:rPr>
+                  <w:rFonts w:ascii="Cambria Math" w:hAnsi="Cambria Math"/>
+                  <w:sz w:val="18"/>
+                </w:rPr>
+                <m:t>n</m:t>
+              </m:r>
+            </m:sup>
+            <m:e>
+              <m:sSup>
+                <m:sSupPr>
+                  <m:ctrlPr>
+                    <w:rPr>
+                      <w:rFonts w:ascii="Cambria Math" w:hAnsi="Cambria Math"/>
+                      <w:i/>
+                      <w:sz w:val="18"/>
+                    </w:rPr>
+                  </m:ctrlPr>
+                </m:sSupPr>
+                <m:e>
+                  <m:sSup>
+                    <m:sSupPr>
+                      <m:ctrlPr>
+                        <w:rPr>
+                          <w:rFonts w:ascii="Cambria Math" w:hAnsi="Cambria Math"/>
+                          <w:i/>
+                          <w:sz w:val="18"/>
+                        </w:rPr>
+                      </m:ctrlPr>
+                    </m:sSupPr>
+                    <m:e>
+                      <m:r>
+                        <w:rPr>
+                          <w:rFonts w:ascii="Cambria Math" w:hAnsi="Cambria Math"/>
+                          <w:sz w:val="18"/>
+                        </w:rPr>
+                        <m:t>e</m:t>
+                      </m:r>
+                    </m:e>
+                    <m:sup>
+                      <m:r>
+                        <w:rPr>
+                          <w:rFonts w:ascii="Cambria Math" w:hAnsi="Cambria Math"/>
+                          <w:sz w:val="18"/>
+                        </w:rPr>
+                        <m:t>ax</m:t>
+                      </m:r>
+                    </m:sup>
+                  </m:sSup>
+                  <m:d>
+                    <m:dPr>
+                      <m:ctrlPr>
+                        <w:rPr>
+                          <w:rFonts w:ascii="Cambria Math" w:hAnsi="Cambria Math"/>
+                          <w:i/>
+                          <w:sz w:val="18"/>
+                        </w:rPr>
+                      </m:ctrlPr>
+                    </m:dPr>
+                    <m:e>
+                      <m:sSub>
+                        <m:sSubPr>
+                          <m:ctrlPr>
+                            <w:rPr>
+                              <w:rFonts w:ascii="Cambria Math" w:hAnsi="Cambria Math"/>
+                              <w:i/>
+                              <w:sz w:val="18"/>
+                            </w:rPr>
+                          </m:ctrlPr>
+                        </m:sSubPr>
+                        <m:e>
+                          <m:r>
+                            <w:rPr>
+                              <w:rFonts w:ascii="Cambria Math" w:hAnsi="Cambria Math"/>
+                              <w:sz w:val="18"/>
+                            </w:rPr>
+                            <m:t>y</m:t>
+                          </m:r>
+                        </m:e>
+                        <m:sub>
+                          <m:r>
+                            <w:rPr>
+                              <w:rFonts w:ascii="Cambria Math" w:hAnsi="Cambria Math"/>
+                              <w:sz w:val="18"/>
+                            </w:rPr>
+                            <m:t>i</m:t>
+                          </m:r>
+                        </m:sub>
+                      </m:sSub>
+                      <m:r>
+                        <w:rPr>
+                          <w:rFonts w:ascii="Cambria Math" w:hAnsi="Cambria Math"/>
+                          <w:sz w:val="18"/>
+                        </w:rPr>
+                        <m:t>-b</m:t>
+                      </m:r>
+                      <m:sSup>
+                        <m:sSupPr>
+                          <m:ctrlPr>
+                            <w:rPr>
+                              <w:rFonts w:ascii="Cambria Math" w:hAnsi="Cambria Math"/>
+                              <w:i/>
+                              <w:sz w:val="18"/>
+                            </w:rPr>
+                          </m:ctrlPr>
+                        </m:sSupPr>
+                        <m:e>
+                          <m:r>
+                            <w:rPr>
+                              <w:rFonts w:ascii="Cambria Math" w:hAnsi="Cambria Math"/>
+                              <w:sz w:val="18"/>
+                            </w:rPr>
+                            <m:t>e</m:t>
+                          </m:r>
+                        </m:e>
+                        <m:sup>
+                          <m:r>
+                            <w:rPr>
+                              <w:rFonts w:ascii="Cambria Math" w:hAnsi="Cambria Math"/>
+                              <w:sz w:val="18"/>
+                            </w:rPr>
+                            <m:t>a</m:t>
+                          </m:r>
+                          <m:sSub>
+                            <m:sSubPr>
+                              <m:ctrlPr>
+                                <w:rPr>
+                                  <w:rFonts w:ascii="Cambria Math" w:hAnsi="Cambria Math"/>
+                                  <w:i/>
+                                  <w:sz w:val="18"/>
+                                </w:rPr>
+                              </m:ctrlPr>
+                            </m:sSubPr>
+                            <m:e>
+                              <m:r>
+                                <w:rPr>
+                                  <w:rFonts w:ascii="Cambria Math" w:hAnsi="Cambria Math"/>
+                                  <w:sz w:val="18"/>
+                                </w:rPr>
+                                <m:t>x</m:t>
+                              </m:r>
+                            </m:e>
+                            <m:sub>
+                              <m:r>
+                                <w:rPr>
+                                  <w:rFonts w:ascii="Cambria Math" w:hAnsi="Cambria Math"/>
+                                  <w:sz w:val="18"/>
+                                </w:rPr>
+                                <m:t>i</m:t>
+                              </m:r>
+                            </m:sub>
+                          </m:sSub>
+                        </m:sup>
+                      </m:sSup>
+                      <m:r>
+                        <w:rPr>
+                          <w:rFonts w:ascii="Cambria Math" w:hAnsi="Cambria Math"/>
+                          <w:sz w:val="18"/>
+                        </w:rPr>
+                        <m:t>)</m:t>
+                      </m:r>
+                    </m:e>
+                  </m:d>
+                </m:e>
+                <m:sup/>
+              </m:sSup>
+            </m:e>
+          </m:nary>
+          <m:r>
+            <w:rPr>
+              <w:rFonts w:ascii="Cambria Math" w:hAnsi="Cambria Math"/>
+              <w:sz w:val="18"/>
+            </w:rPr>
+            <m:t>=0</m:t>
+          </m:r>
+        </m:oMath>
+      </m:oMathPara>
+    </w:p>
+    <w:p>
+      <w:pPr>
+        <w:pStyle w:val="Prrafodelista"/>
+        <w:tabs>
+          <w:tab w:val="left" w:pos="821"/>
+        </w:tabs>
+        <w:spacing w:before="10"/>
+        <w:ind w:left="1080" w:firstLine="0"/>
+        <w:rPr>
+          <w:sz w:val="18"/>
+        </w:rPr>
+      </w:pPr>
+    </w:p>
+    <w:p>
+      <w:pPr>
+        <w:tabs>
+          <w:tab w:val="left" w:pos="821"/>
+        </w:tabs>
+        <w:spacing w:before="10"/>
         <w:rPr>
           <w:sz w:val="18"/>
         </w:rPr>
@@ -2361,6 +5415,36 @@
       <w:r>
         <w:rPr>
           <w:color w:val="231F21"/>
+          <w:spacing w:val="-6"/>
+          <w:sz w:val="18"/>
+        </w:rPr>
+        <w:t xml:space="preserve"> </w:t>
+      </w:r>
+      <w:r>
+        <w:rPr>
+          <w:color w:val="231F21"/>
+          <w:sz w:val="18"/>
+        </w:rPr>
+        <w:t>el</w:t>
+      </w:r>
+      <w:r>
+        <w:rPr>
+          <w:color w:val="231F21"/>
+          <w:spacing w:val="-9"/>
+          <w:sz w:val="18"/>
+        </w:rPr>
+        <w:t xml:space="preserve"> </w:t>
+      </w:r>
+      <w:r>
+        <w:rPr>
+          <w:color w:val="231F21"/>
+          <w:sz w:val="18"/>
+        </w:rPr>
+        <w:t>polinomio</w:t>
+      </w:r>
+      <w:r>
+        <w:rPr>
+          <w:color w:val="231F21"/>
           <w:spacing w:val="-5"/>
           <w:sz w:val="18"/>
         </w:rPr>
@@ -2371,117 +5455,87 @@
           <w:color w:val="231F21"/>
           <w:sz w:val="18"/>
         </w:rPr>
-        <w:t>el</w:t>
+        <w:t>por</w:t>
+      </w:r>
+      <w:r>
+        <w:rPr>
+          <w:color w:val="231F21"/>
+          <w:spacing w:val="-5"/>
+          <w:sz w:val="18"/>
+        </w:rPr>
+        <w:t xml:space="preserve"> </w:t>
+      </w:r>
+      <w:r>
+        <w:rPr>
+          <w:color w:val="231F21"/>
+          <w:sz w:val="18"/>
+        </w:rPr>
+        <w:t>mínimos</w:t>
+      </w:r>
+      <w:r>
+        <w:rPr>
+          <w:color w:val="231F21"/>
+          <w:spacing w:val="-5"/>
+          <w:sz w:val="18"/>
+        </w:rPr>
+        <w:t xml:space="preserve"> </w:t>
+      </w:r>
+      <w:r>
+        <w:rPr>
+          <w:color w:val="231F21"/>
+          <w:sz w:val="18"/>
+        </w:rPr>
+        <w:t>cuadrados</w:t>
+      </w:r>
+      <w:r>
+        <w:rPr>
+          <w:color w:val="231F21"/>
+          <w:spacing w:val="-9"/>
+          <w:sz w:val="18"/>
+        </w:rPr>
+        <w:t xml:space="preserve"> </w:t>
+      </w:r>
+      <w:r>
+        <w:rPr>
+          <w:color w:val="231F21"/>
+          <w:sz w:val="18"/>
+        </w:rPr>
+        <w:t>de</w:t>
+      </w:r>
+      <w:r>
+        <w:rPr>
+          <w:color w:val="231F21"/>
+          <w:spacing w:val="-5"/>
+          <w:sz w:val="18"/>
+        </w:rPr>
+        <w:t xml:space="preserve"> </w:t>
+      </w:r>
+      <w:r>
+        <w:rPr>
+          <w:color w:val="231F21"/>
+          <w:sz w:val="18"/>
+        </w:rPr>
+        <w:t>la</w:t>
+      </w:r>
+      <w:r>
+        <w:rPr>
+          <w:color w:val="231F21"/>
+          <w:spacing w:val="-6"/>
+          <w:sz w:val="18"/>
+        </w:rPr>
+        <w:t xml:space="preserve"> </w:t>
+      </w:r>
+      <w:r>
+        <w:rPr>
+          <w:color w:val="231F21"/>
+          <w:sz w:val="18"/>
+        </w:rPr>
+        <w:t>forma</w:t>
       </w:r>
       <w:r>
         <w:rPr>
           <w:color w:val="231F21"/>
           <w:spacing w:val="-8"/>
-          <w:sz w:val="18"/>
-        </w:rPr>
-        <w:t xml:space="preserve"> </w:t>
-      </w:r>
-      <w:r>
-        <w:rPr>
-          <w:color w:val="231F21"/>
-          <w:sz w:val="18"/>
-        </w:rPr>
-        <w:t>polinomio</w:t>
-      </w:r>
-      <w:r>
-        <w:rPr>
-          <w:color w:val="231F21"/>
-          <w:spacing w:val="-3"/>
-          <w:sz w:val="18"/>
-        </w:rPr>
-        <w:t xml:space="preserve"> </w:t>
-      </w:r>
-      <w:r>
-        <w:rPr>
-          <w:color w:val="231F21"/>
-          <w:sz w:val="18"/>
-        </w:rPr>
-        <w:t>por</w:t>
-      </w:r>
-      <w:r>
-        <w:rPr>
-          <w:color w:val="231F21"/>
-          <w:spacing w:val="-5"/>
-          <w:sz w:val="18"/>
-        </w:rPr>
-        <w:t xml:space="preserve"> </w:t>
-      </w:r>
-      <w:r>
-        <w:rPr>
-          <w:color w:val="231F21"/>
-          <w:sz w:val="18"/>
-        </w:rPr>
-        <w:t>mínimos</w:t>
-      </w:r>
-      <w:r>
-        <w:rPr>
-          <w:color w:val="231F21"/>
-          <w:spacing w:val="-4"/>
-          <w:sz w:val="18"/>
-        </w:rPr>
-        <w:t xml:space="preserve"> </w:t>
-      </w:r>
-      <w:r>
-        <w:rPr>
-          <w:color w:val="231F21"/>
-          <w:sz w:val="18"/>
-        </w:rPr>
-        <w:t>cuadrados</w:t>
-      </w:r>
-      <w:r>
-        <w:rPr>
-          <w:color w:val="231F21"/>
-          <w:spacing w:val="-8"/>
-          <w:sz w:val="18"/>
-        </w:rPr>
-        <w:t xml:space="preserve"> </w:t>
-      </w:r>
-      <w:r>
-        <w:rPr>
-          <w:color w:val="231F21"/>
-          <w:sz w:val="18"/>
-        </w:rPr>
-        <w:t>de</w:t>
-      </w:r>
-      <w:r>
-        <w:rPr>
-          <w:color w:val="231F21"/>
-          <w:spacing w:val="-5"/>
-          <w:sz w:val="18"/>
-        </w:rPr>
-        <w:t xml:space="preserve"> </w:t>
-      </w:r>
-      <w:r>
-        <w:rPr>
-          <w:color w:val="231F21"/>
-          <w:sz w:val="18"/>
-        </w:rPr>
-        <w:t>la</w:t>
-      </w:r>
-      <w:r>
-        <w:rPr>
-          <w:color w:val="231F21"/>
-          <w:spacing w:val="-4"/>
-          <w:sz w:val="18"/>
-        </w:rPr>
-        <w:t xml:space="preserve"> </w:t>
-      </w:r>
-      <w:r>
-        <w:rPr>
-          <w:color w:val="231F21"/>
-          <w:sz w:val="18"/>
-        </w:rPr>
-        <w:t>forma</w:t>
-      </w:r>
-      <w:r>
-        <w:rPr>
-          <w:color w:val="231F21"/>
-          <w:spacing w:val="-7"/>
           <w:sz w:val="18"/>
         </w:rPr>
         <w:t xml:space="preserve"> </w:t>
@@ -2493,9 +5547,8 @@
           <w:color w:val="231F21"/>
           <w:sz w:val="18"/>
         </w:rPr>
-        <w:t>𝑏𝑒</w:t>
-      </w:r>
-      <w:proofErr w:type="spellStart"/>
+        <w:t>𝑏𝑥</w:t>
+      </w:r>
       <w:r>
         <w:rPr>
           <w:i/>
@@ -2503,9 +5556,8 @@
           <w:sz w:val="18"/>
           <w:vertAlign w:val="superscript"/>
         </w:rPr>
-        <w:t>ax</w:t>
-      </w:r>
-      <w:proofErr w:type="spellEnd"/>
+        <w:t>a</w:t>
+      </w:r>
       <w:r>
         <w:rPr>
           <w:i/>
@@ -2525,7 +5577,7 @@
       <w:r>
         <w:rPr>
           <w:color w:val="231F21"/>
-          <w:spacing w:val="-4"/>
+          <w:spacing w:val="-5"/>
           <w:sz w:val="18"/>
         </w:rPr>
         <w:t xml:space="preserve"> </w:t>
@@ -2540,7 +5592,7 @@
       <w:r>
         <w:rPr>
           <w:color w:val="231F21"/>
-          <w:spacing w:val="-4"/>
+          <w:spacing w:val="-5"/>
           <w:sz w:val="18"/>
         </w:rPr>
         <w:t xml:space="preserve"> </w:t>
@@ -2555,7 +5607,7 @@
       <w:r>
         <w:rPr>
           <w:color w:val="231F21"/>
-          <w:spacing w:val="-4"/>
+          <w:spacing w:val="-5"/>
           <w:sz w:val="18"/>
         </w:rPr>
         <w:t xml:space="preserve"> </w:t>
@@ -2572,233 +5624,639 @@
     <w:p>
       <w:pPr>
         <w:pStyle w:val="Prrafodelista"/>
-        <w:numPr>
-          <w:ilvl w:val="0"/>
-          <w:numId w:val="4"/>
-        </w:numPr>
         <w:tabs>
           <w:tab w:val="left" w:pos="821"/>
         </w:tabs>
         <w:spacing w:before="10"/>
+        <w:ind w:left="1080" w:firstLine="0"/>
         <w:rPr>
           <w:sz w:val="18"/>
         </w:rPr>
       </w:pPr>
-      <w:r>
-        <w:rPr>
-          <w:color w:val="231F21"/>
-          <w:sz w:val="18"/>
-        </w:rPr>
-        <w:t>Construya</w:t>
-      </w:r>
-      <w:r>
-        <w:rPr>
-          <w:color w:val="231F21"/>
-          <w:spacing w:val="-6"/>
-          <w:sz w:val="18"/>
-        </w:rPr>
-        <w:t xml:space="preserve"> </w:t>
-      </w:r>
-      <w:r>
-        <w:rPr>
-          <w:color w:val="231F21"/>
-          <w:sz w:val="18"/>
-        </w:rPr>
-        <w:t>el</w:t>
-      </w:r>
-      <w:r>
-        <w:rPr>
-          <w:color w:val="231F21"/>
-          <w:spacing w:val="-9"/>
-          <w:sz w:val="18"/>
-        </w:rPr>
-        <w:t xml:space="preserve"> </w:t>
-      </w:r>
-      <w:r>
-        <w:rPr>
-          <w:color w:val="231F21"/>
-          <w:sz w:val="18"/>
-        </w:rPr>
-        <w:t>polinomio</w:t>
-      </w:r>
-      <w:r>
-        <w:rPr>
-          <w:color w:val="231F21"/>
-          <w:spacing w:val="-5"/>
-          <w:sz w:val="18"/>
-        </w:rPr>
-        <w:t xml:space="preserve"> </w:t>
-      </w:r>
-      <w:r>
-        <w:rPr>
-          <w:color w:val="231F21"/>
-          <w:sz w:val="18"/>
-        </w:rPr>
-        <w:t>por</w:t>
-      </w:r>
-      <w:r>
-        <w:rPr>
-          <w:color w:val="231F21"/>
-          <w:spacing w:val="-5"/>
-          <w:sz w:val="18"/>
-        </w:rPr>
-        <w:t xml:space="preserve"> </w:t>
-      </w:r>
-      <w:r>
-        <w:rPr>
-          <w:color w:val="231F21"/>
-          <w:sz w:val="18"/>
-        </w:rPr>
-        <w:t>mínimos</w:t>
-      </w:r>
-      <w:r>
-        <w:rPr>
-          <w:color w:val="231F21"/>
-          <w:spacing w:val="-5"/>
-          <w:sz w:val="18"/>
-        </w:rPr>
-        <w:t xml:space="preserve"> </w:t>
-      </w:r>
-      <w:r>
-        <w:rPr>
-          <w:color w:val="231F21"/>
-          <w:sz w:val="18"/>
-        </w:rPr>
-        <w:t>cuadrados</w:t>
-      </w:r>
-      <w:r>
-        <w:rPr>
-          <w:color w:val="231F21"/>
-          <w:spacing w:val="-9"/>
-          <w:sz w:val="18"/>
-        </w:rPr>
-        <w:t xml:space="preserve"> </w:t>
-      </w:r>
-      <w:r>
-        <w:rPr>
-          <w:color w:val="231F21"/>
-          <w:sz w:val="18"/>
-        </w:rPr>
-        <w:t>de</w:t>
-      </w:r>
-      <w:r>
-        <w:rPr>
-          <w:color w:val="231F21"/>
-          <w:spacing w:val="-5"/>
-          <w:sz w:val="18"/>
-        </w:rPr>
-        <w:t xml:space="preserve"> </w:t>
-      </w:r>
-      <w:r>
-        <w:rPr>
-          <w:color w:val="231F21"/>
-          <w:sz w:val="18"/>
-        </w:rPr>
-        <w:t>la</w:t>
-      </w:r>
-      <w:r>
-        <w:rPr>
-          <w:color w:val="231F21"/>
-          <w:spacing w:val="-6"/>
-          <w:sz w:val="18"/>
-        </w:rPr>
-        <w:t xml:space="preserve"> </w:t>
-      </w:r>
-      <w:r>
-        <w:rPr>
-          <w:color w:val="231F21"/>
-          <w:sz w:val="18"/>
-        </w:rPr>
-        <w:t>forma</w:t>
-      </w:r>
-      <w:r>
-        <w:rPr>
-          <w:color w:val="231F21"/>
-          <w:spacing w:val="-8"/>
-          <w:sz w:val="18"/>
-        </w:rPr>
-        <w:t xml:space="preserve"> </w:t>
-      </w:r>
-      <w:r>
-        <w:rPr>
-          <w:rFonts w:ascii="Cambria Math" w:hAnsi="Cambria Math" w:cs="Cambria Math"/>
-          <w:i/>
-          <w:color w:val="231F21"/>
-          <w:sz w:val="18"/>
-        </w:rPr>
-        <w:t>𝑏𝑥</w:t>
-      </w:r>
-      <w:r>
-        <w:rPr>
-          <w:i/>
-          <w:color w:val="231F21"/>
-          <w:sz w:val="18"/>
-          <w:vertAlign w:val="superscript"/>
-        </w:rPr>
-        <w:t>a</w:t>
-      </w:r>
-      <w:r>
-        <w:rPr>
-          <w:i/>
-          <w:color w:val="231F21"/>
-          <w:spacing w:val="6"/>
-          <w:sz w:val="18"/>
-        </w:rPr>
-        <w:t xml:space="preserve"> </w:t>
-      </w:r>
-      <w:r>
-        <w:rPr>
-          <w:color w:val="231F21"/>
-          <w:sz w:val="18"/>
-        </w:rPr>
-        <w:t>y</w:t>
-      </w:r>
-      <w:r>
-        <w:rPr>
-          <w:color w:val="231F21"/>
-          <w:spacing w:val="-5"/>
-          <w:sz w:val="18"/>
-        </w:rPr>
-        <w:t xml:space="preserve"> </w:t>
-      </w:r>
-      <w:r>
-        <w:rPr>
-          <w:color w:val="231F21"/>
-          <w:sz w:val="18"/>
-        </w:rPr>
-        <w:t>calcule</w:t>
-      </w:r>
-      <w:r>
-        <w:rPr>
-          <w:color w:val="231F21"/>
-          <w:spacing w:val="-5"/>
-          <w:sz w:val="18"/>
-        </w:rPr>
-        <w:t xml:space="preserve"> </w:t>
-      </w:r>
-      <w:r>
-        <w:rPr>
-          <w:color w:val="231F21"/>
-          <w:sz w:val="18"/>
-        </w:rPr>
-        <w:t>el</w:t>
-      </w:r>
-      <w:r>
-        <w:rPr>
-          <w:color w:val="231F21"/>
-          <w:spacing w:val="-5"/>
-          <w:sz w:val="18"/>
-        </w:rPr>
-        <w:t xml:space="preserve"> </w:t>
-      </w:r>
-      <w:r>
-        <w:rPr>
-          <w:color w:val="231F21"/>
-          <w:spacing w:val="-2"/>
-          <w:sz w:val="18"/>
-        </w:rPr>
-        <w:t>error.</w:t>
-      </w:r>
+      <m:oMathPara>
+        <m:oMath>
+          <m:r>
+            <w:rPr>
+              <w:rFonts w:ascii="Cambria Math" w:hAnsi="Cambria Math"/>
+              <w:sz w:val="18"/>
+            </w:rPr>
+            <m:t xml:space="preserve">SM= </m:t>
+          </m:r>
+          <m:nary>
+            <m:naryPr>
+              <m:chr m:val="∑"/>
+              <m:limLoc m:val="undOvr"/>
+              <m:ctrlPr>
+                <w:rPr>
+                  <w:rFonts w:ascii="Cambria Math" w:hAnsi="Cambria Math"/>
+                  <w:i/>
+                  <w:sz w:val="18"/>
+                </w:rPr>
+              </m:ctrlPr>
+            </m:naryPr>
+            <m:sub>
+              <m:r>
+                <w:rPr>
+                  <w:rFonts w:ascii="Cambria Math" w:hAnsi="Cambria Math"/>
+                  <w:sz w:val="18"/>
+                </w:rPr>
+                <m:t>i=1</m:t>
+              </m:r>
+            </m:sub>
+            <m:sup>
+              <m:r>
+                <w:rPr>
+                  <w:rFonts w:ascii="Cambria Math" w:hAnsi="Cambria Math"/>
+                  <w:sz w:val="18"/>
+                </w:rPr>
+                <m:t>n</m:t>
+              </m:r>
+            </m:sup>
+            <m:e>
+              <m:sSup>
+                <m:sSupPr>
+                  <m:ctrlPr>
+                    <w:rPr>
+                      <w:rFonts w:ascii="Cambria Math" w:hAnsi="Cambria Math"/>
+                      <w:i/>
+                      <w:sz w:val="18"/>
+                    </w:rPr>
+                  </m:ctrlPr>
+                </m:sSupPr>
+                <m:e>
+                  <m:d>
+                    <m:dPr>
+                      <m:ctrlPr>
+                        <w:rPr>
+                          <w:rFonts w:ascii="Cambria Math" w:hAnsi="Cambria Math"/>
+                          <w:i/>
+                          <w:sz w:val="18"/>
+                        </w:rPr>
+                      </m:ctrlPr>
+                    </m:dPr>
+                    <m:e>
+                      <m:sSub>
+                        <m:sSubPr>
+                          <m:ctrlPr>
+                            <w:rPr>
+                              <w:rFonts w:ascii="Cambria Math" w:hAnsi="Cambria Math"/>
+                              <w:i/>
+                              <w:sz w:val="18"/>
+                            </w:rPr>
+                          </m:ctrlPr>
+                        </m:sSubPr>
+                        <m:e>
+                          <m:r>
+                            <w:rPr>
+                              <w:rFonts w:ascii="Cambria Math" w:hAnsi="Cambria Math"/>
+                              <w:sz w:val="18"/>
+                            </w:rPr>
+                            <m:t>y</m:t>
+                          </m:r>
+                        </m:e>
+                        <m:sub>
+                          <m:r>
+                            <w:rPr>
+                              <w:rFonts w:ascii="Cambria Math" w:hAnsi="Cambria Math"/>
+                              <w:sz w:val="18"/>
+                            </w:rPr>
+                            <m:t>i</m:t>
+                          </m:r>
+                        </m:sub>
+                      </m:sSub>
+                      <m:r>
+                        <w:rPr>
+                          <w:rFonts w:ascii="Cambria Math" w:hAnsi="Cambria Math"/>
+                          <w:sz w:val="18"/>
+                        </w:rPr>
+                        <m:t>-(b</m:t>
+                      </m:r>
+                      <m:sSup>
+                        <m:sSupPr>
+                          <m:ctrlPr>
+                            <w:rPr>
+                              <w:rFonts w:ascii="Cambria Math" w:hAnsi="Cambria Math"/>
+                              <w:i/>
+                              <w:sz w:val="18"/>
+                            </w:rPr>
+                          </m:ctrlPr>
+                        </m:sSupPr>
+                        <m:e>
+                          <m:r>
+                            <w:rPr>
+                              <w:rFonts w:ascii="Cambria Math" w:hAnsi="Cambria Math"/>
+                              <w:sz w:val="18"/>
+                            </w:rPr>
+                            <m:t>x</m:t>
+                          </m:r>
+                        </m:e>
+                        <m:sup>
+                          <m:r>
+                            <w:rPr>
+                              <w:rFonts w:ascii="Cambria Math" w:hAnsi="Cambria Math"/>
+                              <w:sz w:val="18"/>
+                            </w:rPr>
+                            <m:t>a</m:t>
+                          </m:r>
+                        </m:sup>
+                      </m:sSup>
+                      <m:r>
+                        <w:rPr>
+                          <w:rFonts w:ascii="Cambria Math" w:hAnsi="Cambria Math"/>
+                          <w:sz w:val="18"/>
+                        </w:rPr>
+                        <m:t>)</m:t>
+                      </m:r>
+                    </m:e>
+                  </m:d>
+                </m:e>
+                <m:sup>
+                  <m:r>
+                    <w:rPr>
+                      <w:rFonts w:ascii="Cambria Math" w:hAnsi="Cambria Math"/>
+                      <w:sz w:val="18"/>
+                    </w:rPr>
+                    <m:t>2</m:t>
+                  </m:r>
+                </m:sup>
+              </m:sSup>
+            </m:e>
+          </m:nary>
+        </m:oMath>
+      </m:oMathPara>
+    </w:p>
+    <w:p>
+      <w:pPr>
+        <w:pStyle w:val="Prrafodelista"/>
+        <w:tabs>
+          <w:tab w:val="left" w:pos="821"/>
+        </w:tabs>
+        <w:spacing w:before="10"/>
+        <w:ind w:left="1080" w:firstLine="0"/>
+        <w:rPr>
+          <w:b/>
+          <w:bCs/>
+          <w:iCs/>
+          <w:sz w:val="16"/>
+          <w:szCs w:val="20"/>
+        </w:rPr>
+      </w:pPr>
+      <m:oMathPara>
+        <m:oMath>
+          <m:r>
+            <m:rPr>
+              <m:sty m:val="b"/>
+            </m:rPr>
+            <w:rPr>
+              <w:rFonts w:ascii="Cambria Math" w:hAnsi="Cambria Math"/>
+              <w:sz w:val="16"/>
+              <w:szCs w:val="20"/>
+            </w:rPr>
+            <m:t>Ecuaciones</m:t>
+          </m:r>
+        </m:oMath>
+      </m:oMathPara>
+    </w:p>
+    <w:p>
+      <w:pPr>
+        <w:pStyle w:val="Prrafodelista"/>
+        <w:tabs>
+          <w:tab w:val="left" w:pos="821"/>
+        </w:tabs>
+        <w:spacing w:before="10"/>
+        <w:ind w:left="1080" w:firstLine="0"/>
+        <w:rPr>
+          <w:sz w:val="18"/>
+        </w:rPr>
+      </w:pPr>
+      <m:oMathPara>
+        <m:oMath>
+          <m:nary>
+            <m:naryPr>
+              <m:chr m:val="∑"/>
+              <m:limLoc m:val="undOvr"/>
+              <m:ctrlPr>
+                <w:rPr>
+                  <w:rFonts w:ascii="Cambria Math" w:hAnsi="Cambria Math"/>
+                  <w:i/>
+                  <w:sz w:val="18"/>
+                </w:rPr>
+              </m:ctrlPr>
+            </m:naryPr>
+            <m:sub>
+              <m:r>
+                <w:rPr>
+                  <w:rFonts w:ascii="Cambria Math" w:hAnsi="Cambria Math"/>
+                  <w:sz w:val="18"/>
+                </w:rPr>
+                <m:t>i=1</m:t>
+              </m:r>
+            </m:sub>
+            <m:sup>
+              <m:r>
+                <w:rPr>
+                  <w:rFonts w:ascii="Cambria Math" w:hAnsi="Cambria Math"/>
+                  <w:sz w:val="18"/>
+                </w:rPr>
+                <m:t>n</m:t>
+              </m:r>
+            </m:sup>
+            <m:e>
+              <m:sSup>
+                <m:sSupPr>
+                  <m:ctrlPr>
+                    <w:rPr>
+                      <w:rFonts w:ascii="Cambria Math" w:hAnsi="Cambria Math"/>
+                      <w:i/>
+                      <w:sz w:val="18"/>
+                    </w:rPr>
+                  </m:ctrlPr>
+                </m:sSupPr>
+                <m:e>
+                  <m:r>
+                    <w:rPr>
+                      <w:rFonts w:ascii="Cambria Math" w:hAnsi="Cambria Math"/>
+                      <w:sz w:val="18"/>
+                    </w:rPr>
+                    <m:t>b</m:t>
+                  </m:r>
+                  <m:sSup>
+                    <m:sSupPr>
+                      <m:ctrlPr>
+                        <w:rPr>
+                          <w:rFonts w:ascii="Cambria Math" w:hAnsi="Cambria Math"/>
+                          <w:i/>
+                          <w:sz w:val="18"/>
+                        </w:rPr>
+                      </m:ctrlPr>
+                    </m:sSupPr>
+                    <m:e>
+                      <m:r>
+                        <w:rPr>
+                          <w:rFonts w:ascii="Cambria Math" w:hAnsi="Cambria Math"/>
+                          <w:sz w:val="18"/>
+                        </w:rPr>
+                        <m:t>x</m:t>
+                      </m:r>
+                    </m:e>
+                    <m:sup>
+                      <m:r>
+                        <w:rPr>
+                          <w:rFonts w:ascii="Cambria Math" w:hAnsi="Cambria Math"/>
+                          <w:sz w:val="18"/>
+                        </w:rPr>
+                        <m:t>a</m:t>
+                      </m:r>
+                    </m:sup>
+                  </m:sSup>
+                  <m:r>
+                    <m:rPr>
+                      <m:sty m:val="p"/>
+                    </m:rPr>
+                    <w:rPr>
+                      <w:rFonts w:ascii="Cambria Math" w:hAnsi="Cambria Math"/>
+                      <w:sz w:val="18"/>
+                    </w:rPr>
+                    <m:t>ln⁡</m:t>
+                  </m:r>
+                  <m:r>
+                    <w:rPr>
+                      <w:rFonts w:ascii="Cambria Math" w:hAnsi="Cambria Math"/>
+                      <w:sz w:val="18"/>
+                    </w:rPr>
+                    <m:t>(x)</m:t>
+                  </m:r>
+                  <m:d>
+                    <m:dPr>
+                      <m:ctrlPr>
+                        <w:rPr>
+                          <w:rFonts w:ascii="Cambria Math" w:hAnsi="Cambria Math"/>
+                          <w:i/>
+                          <w:sz w:val="18"/>
+                        </w:rPr>
+                      </m:ctrlPr>
+                    </m:dPr>
+                    <m:e>
+                      <m:sSub>
+                        <m:sSubPr>
+                          <m:ctrlPr>
+                            <w:rPr>
+                              <w:rFonts w:ascii="Cambria Math" w:hAnsi="Cambria Math"/>
+                              <w:i/>
+                              <w:sz w:val="18"/>
+                            </w:rPr>
+                          </m:ctrlPr>
+                        </m:sSubPr>
+                        <m:e>
+                          <m:r>
+                            <w:rPr>
+                              <w:rFonts w:ascii="Cambria Math" w:hAnsi="Cambria Math"/>
+                              <w:sz w:val="18"/>
+                            </w:rPr>
+                            <m:t>y</m:t>
+                          </m:r>
+                        </m:e>
+                        <m:sub>
+                          <m:r>
+                            <w:rPr>
+                              <w:rFonts w:ascii="Cambria Math" w:hAnsi="Cambria Math"/>
+                              <w:sz w:val="18"/>
+                            </w:rPr>
+                            <m:t>i</m:t>
+                          </m:r>
+                        </m:sub>
+                      </m:sSub>
+                      <m:r>
+                        <w:rPr>
+                          <w:rFonts w:ascii="Cambria Math" w:hAnsi="Cambria Math"/>
+                          <w:sz w:val="18"/>
+                        </w:rPr>
+                        <m:t>-</m:t>
+                      </m:r>
+                      <m:r>
+                        <w:rPr>
+                          <w:rFonts w:ascii="Cambria Math" w:hAnsi="Cambria Math"/>
+                          <w:sz w:val="18"/>
+                        </w:rPr>
+                        <m:t>b</m:t>
+                      </m:r>
+                      <m:sSubSup>
+                        <m:sSubSupPr>
+                          <m:ctrlPr>
+                            <w:rPr>
+                              <w:rFonts w:ascii="Cambria Math" w:hAnsi="Cambria Math"/>
+                              <w:i/>
+                              <w:sz w:val="18"/>
+                            </w:rPr>
+                          </m:ctrlPr>
+                        </m:sSubSupPr>
+                        <m:e>
+                          <m:r>
+                            <w:rPr>
+                              <w:rFonts w:ascii="Cambria Math" w:hAnsi="Cambria Math"/>
+                              <w:sz w:val="18"/>
+                            </w:rPr>
+                            <m:t>x</m:t>
+                          </m:r>
+                        </m:e>
+                        <m:sub>
+                          <m:r>
+                            <w:rPr>
+                              <w:rFonts w:ascii="Cambria Math" w:hAnsi="Cambria Math"/>
+                              <w:sz w:val="18"/>
+                            </w:rPr>
+                            <m:t>i</m:t>
+                          </m:r>
+                        </m:sub>
+                        <m:sup>
+                          <m:r>
+                            <w:rPr>
+                              <w:rFonts w:ascii="Cambria Math" w:hAnsi="Cambria Math"/>
+                              <w:sz w:val="18"/>
+                            </w:rPr>
+                            <m:t>a</m:t>
+                          </m:r>
+                        </m:sup>
+                      </m:sSubSup>
+                      <m:r>
+                        <w:rPr>
+                          <w:rFonts w:ascii="Cambria Math" w:hAnsi="Cambria Math"/>
+                          <w:sz w:val="18"/>
+                        </w:rPr>
+                        <m:t>)</m:t>
+                      </m:r>
+                    </m:e>
+                  </m:d>
+                </m:e>
+                <m:sup/>
+              </m:sSup>
+            </m:e>
+          </m:nary>
+          <m:r>
+            <w:rPr>
+              <w:rFonts w:ascii="Cambria Math" w:hAnsi="Cambria Math"/>
+              <w:sz w:val="18"/>
+            </w:rPr>
+            <m:t>=0</m:t>
+          </m:r>
+        </m:oMath>
+      </m:oMathPara>
+    </w:p>
+    <w:p>
+      <w:pPr>
+        <w:pStyle w:val="Prrafodelista"/>
+        <w:tabs>
+          <w:tab w:val="left" w:pos="821"/>
+        </w:tabs>
+        <w:spacing w:before="10"/>
+        <w:ind w:left="1080" w:firstLine="0"/>
+        <w:rPr>
+          <w:sz w:val="18"/>
+        </w:rPr>
+      </w:pPr>
+      <m:oMathPara>
+        <m:oMath>
+          <m:nary>
+            <m:naryPr>
+              <m:chr m:val="∑"/>
+              <m:limLoc m:val="undOvr"/>
+              <m:ctrlPr>
+                <w:rPr>
+                  <w:rFonts w:ascii="Cambria Math" w:hAnsi="Cambria Math"/>
+                  <w:i/>
+                  <w:sz w:val="18"/>
+                </w:rPr>
+              </m:ctrlPr>
+            </m:naryPr>
+            <m:sub>
+              <m:r>
+                <w:rPr>
+                  <w:rFonts w:ascii="Cambria Math" w:hAnsi="Cambria Math"/>
+                  <w:sz w:val="18"/>
+                </w:rPr>
+                <m:t>i=1</m:t>
+              </m:r>
+            </m:sub>
+            <m:sup>
+              <m:r>
+                <w:rPr>
+                  <w:rFonts w:ascii="Cambria Math" w:hAnsi="Cambria Math"/>
+                  <w:sz w:val="18"/>
+                </w:rPr>
+                <m:t>n</m:t>
+              </m:r>
+            </m:sup>
+            <m:e>
+              <m:sSup>
+                <m:sSupPr>
+                  <m:ctrlPr>
+                    <w:rPr>
+                      <w:rFonts w:ascii="Cambria Math" w:hAnsi="Cambria Math"/>
+                      <w:i/>
+                      <w:sz w:val="18"/>
+                    </w:rPr>
+                  </m:ctrlPr>
+                </m:sSupPr>
+                <m:e>
+                  <m:sSubSup>
+                    <m:sSubSupPr>
+                      <m:ctrlPr>
+                        <w:rPr>
+                          <w:rFonts w:ascii="Cambria Math" w:hAnsi="Cambria Math"/>
+                          <w:i/>
+                          <w:sz w:val="18"/>
+                        </w:rPr>
+                      </m:ctrlPr>
+                    </m:sSubSupPr>
+                    <m:e>
+                      <m:r>
+                        <w:rPr>
+                          <w:rFonts w:ascii="Cambria Math" w:hAnsi="Cambria Math"/>
+                          <w:sz w:val="18"/>
+                        </w:rPr>
+                        <m:t>x</m:t>
+                      </m:r>
+                    </m:e>
+                    <m:sub>
+                      <m:r>
+                        <w:rPr>
+                          <w:rFonts w:ascii="Cambria Math" w:hAnsi="Cambria Math"/>
+                          <w:sz w:val="18"/>
+                        </w:rPr>
+                        <m:t>i</m:t>
+                      </m:r>
+                    </m:sub>
+                    <m:sup>
+                      <m:r>
+                        <w:rPr>
+                          <w:rFonts w:ascii="Cambria Math" w:hAnsi="Cambria Math"/>
+                          <w:sz w:val="18"/>
+                        </w:rPr>
+                        <m:t>a</m:t>
+                      </m:r>
+                    </m:sup>
+                  </m:sSubSup>
+                  <m:d>
+                    <m:dPr>
+                      <m:ctrlPr>
+                        <w:rPr>
+                          <w:rFonts w:ascii="Cambria Math" w:hAnsi="Cambria Math"/>
+                          <w:i/>
+                          <w:sz w:val="18"/>
+                        </w:rPr>
+                      </m:ctrlPr>
+                    </m:dPr>
+                    <m:e>
+                      <m:sSub>
+                        <m:sSubPr>
+                          <m:ctrlPr>
+                            <w:rPr>
+                              <w:rFonts w:ascii="Cambria Math" w:hAnsi="Cambria Math"/>
+                              <w:i/>
+                              <w:sz w:val="18"/>
+                            </w:rPr>
+                          </m:ctrlPr>
+                        </m:sSubPr>
+                        <m:e>
+                          <m:r>
+                            <w:rPr>
+                              <w:rFonts w:ascii="Cambria Math" w:hAnsi="Cambria Math"/>
+                              <w:sz w:val="18"/>
+                            </w:rPr>
+                            <m:t>y</m:t>
+                          </m:r>
+                        </m:e>
+                        <m:sub>
+                          <m:r>
+                            <w:rPr>
+                              <w:rFonts w:ascii="Cambria Math" w:hAnsi="Cambria Math"/>
+                              <w:sz w:val="18"/>
+                            </w:rPr>
+                            <m:t>i</m:t>
+                          </m:r>
+                        </m:sub>
+                      </m:sSub>
+                      <m:r>
+                        <w:rPr>
+                          <w:rFonts w:ascii="Cambria Math" w:hAnsi="Cambria Math"/>
+                          <w:sz w:val="18"/>
+                        </w:rPr>
+                        <m:t>-b</m:t>
+                      </m:r>
+                      <m:sSubSup>
+                        <m:sSubSupPr>
+                          <m:ctrlPr>
+                            <w:rPr>
+                              <w:rFonts w:ascii="Cambria Math" w:hAnsi="Cambria Math"/>
+                              <w:i/>
+                              <w:sz w:val="18"/>
+                            </w:rPr>
+                          </m:ctrlPr>
+                        </m:sSubSupPr>
+                        <m:e>
+                          <m:r>
+                            <w:rPr>
+                              <w:rFonts w:ascii="Cambria Math" w:hAnsi="Cambria Math"/>
+                              <w:sz w:val="18"/>
+                            </w:rPr>
+                            <m:t>x</m:t>
+                          </m:r>
+                        </m:e>
+                        <m:sub>
+                          <m:r>
+                            <w:rPr>
+                              <w:rFonts w:ascii="Cambria Math" w:hAnsi="Cambria Math"/>
+                              <w:sz w:val="18"/>
+                            </w:rPr>
+                            <m:t>i</m:t>
+                          </m:r>
+                        </m:sub>
+                        <m:sup>
+                          <m:r>
+                            <w:rPr>
+                              <w:rFonts w:ascii="Cambria Math" w:hAnsi="Cambria Math"/>
+                              <w:sz w:val="18"/>
+                            </w:rPr>
+                            <m:t>a</m:t>
+                          </m:r>
+                        </m:sup>
+                      </m:sSubSup>
+                      <m:r>
+                        <w:rPr>
+                          <w:rFonts w:ascii="Cambria Math" w:hAnsi="Cambria Math"/>
+                          <w:sz w:val="18"/>
+                        </w:rPr>
+                        <m:t>)</m:t>
+                      </m:r>
+                    </m:e>
+                  </m:d>
+                </m:e>
+                <m:sup/>
+              </m:sSup>
+            </m:e>
+          </m:nary>
+          <m:r>
+            <w:rPr>
+              <w:rFonts w:ascii="Cambria Math" w:hAnsi="Cambria Math"/>
+              <w:sz w:val="18"/>
+            </w:rPr>
+            <m:t>=0</m:t>
+          </m:r>
+        </m:oMath>
+      </m:oMathPara>
+    </w:p>
+    <w:p>
+      <w:pPr>
+        <w:pStyle w:val="Prrafodelista"/>
+        <w:tabs>
+          <w:tab w:val="left" w:pos="821"/>
+        </w:tabs>
+        <w:spacing w:before="10"/>
+        <w:ind w:left="1080" w:firstLine="0"/>
+        <w:rPr>
+          <w:sz w:val="18"/>
+        </w:rPr>
+      </w:pPr>
     </w:p>
     <w:p>
       <w:pPr>
@@ -3011,7 +6469,7 @@
           </mc:Choice>
           <mc:Fallback>
             <w:pict>
-              <v:shape w14:anchorId="55AA708F" id="Graphic 1" o:spid="_x0000_s1026" style="position:absolute;margin-left:121.1pt;margin-top:10.3pt;width:337.35pt;height:.5pt;z-index:15728640;visibility:visible;mso-wrap-style:square;mso-wrap-distance-left:0;mso-wrap-distance-top:0;mso-wrap-distance-right:0;mso-wrap-distance-bottom:0;mso-position-horizontal:absolute;mso-position-horizontal-relative:page;mso-position-vertical:absolute;mso-position-vertical-relative:text;v-text-anchor:top" coordsize="4284345,6350" o:gfxdata="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" path="m4283964,l3838943,,,,,6096r3838943,l4283964,6096r,-6096xe" fillcolor="#2f5495" stroked="f">
+              <v:shape w14:anchorId="075DC1B9" id="Graphic 1" o:spid="_x0000_s1026" style="position:absolute;margin-left:121.1pt;margin-top:10.3pt;width:337.35pt;height:.5pt;z-index:15728640;visibility:visible;mso-wrap-style:square;mso-wrap-distance-left:0;mso-wrap-distance-top:0;mso-wrap-distance-right:0;mso-wrap-distance-bottom:0;mso-position-horizontal:absolute;mso-position-horizontal-relative:page;mso-position-vertical:absolute;mso-position-vertical-relative:text;v-text-anchor:top" coordsize="4284345,6350" o:gfxdata="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" path="m4283964,l3838943,,,,,6096r3838943,l4283964,6096r,-6096xe" fillcolor="#2f5495" stroked="f">
                 <v:path arrowok="t"/>
                 <w10:wrap anchorx="page"/>
               </v:shape>

</xml_diff>